<commit_message>
0.4.12 - пересборка tableComponent
</commit_message>
<xml_diff>
--- a/backend/storage/app/templates/ProjectTemplate.docx
+++ b/backend/storage/app/templates/ProjectTemplate.docx
@@ -59,7 +59,29 @@
           <w:sz w:val="23"/>
           <w:szCs w:val="23"/>
         </w:rPr>
-        <w:t>${project.number}</w:t>
+        <w:t>${</w:t>
+      </w:r>
+      <w:proofErr w:type="spellStart"/>
+      <w:proofErr w:type="gramStart"/>
+      <w:r>
+        <w:rPr>
+          <w:b/>
+          <w:color w:val="000000" w:themeColor="text1"/>
+          <w:sz w:val="23"/>
+          <w:szCs w:val="23"/>
+        </w:rPr>
+        <w:t>project.number</w:t>
+      </w:r>
+      <w:proofErr w:type="spellEnd"/>
+      <w:proofErr w:type="gramEnd"/>
+      <w:r>
+        <w:rPr>
+          <w:b/>
+          <w:color w:val="000000" w:themeColor="text1"/>
+          <w:sz w:val="23"/>
+          <w:szCs w:val="23"/>
+        </w:rPr>
+        <w:t>}</w:t>
       </w:r>
     </w:p>
     <w:tbl>
@@ -108,13 +130,13 @@
           <w:p>
             <w:pPr>
               <w:pStyle w:val="-f2"/>
+              <w:ind w:firstLine="0"/>
               <w:jc w:val="right"/>
               <w:rPr>
                 <w:rStyle w:val="a8"/>
                 <w:i w:val="0"/>
                 <w:iCs w:val="0"/>
                 <w:color w:val="000000" w:themeColor="text1"/>
-                <w:lang w:val="en-US"/>
               </w:rPr>
             </w:pPr>
             <w:r>
@@ -126,6 +148,7 @@
               </w:rPr>
               <w:t>${</w:t>
             </w:r>
+            <w:proofErr w:type="spellStart"/>
             <w:r>
               <w:rPr>
                 <w:rStyle w:val="a8"/>
@@ -135,6 +158,7 @@
               </w:rPr>
               <w:t>date_create_full</w:t>
             </w:r>
+            <w:proofErr w:type="spellEnd"/>
             <w:r>
               <w:rPr>
                 <w:rStyle w:val="a8"/>
@@ -166,6 +190,7 @@
         </w:rPr>
         <w:t>${</w:t>
       </w:r>
+      <w:proofErr w:type="spellStart"/>
       <w:r>
         <w:rPr>
           <w:b/>
@@ -180,23 +205,25 @@
           <w:bCs/>
           <w:color w:val="000000" w:themeColor="text1"/>
         </w:rPr>
-        <w:t xml:space="preserve">.full_name} </w:t>
-      </w:r>
+        <w:t>.full_</w:t>
+      </w:r>
+      <w:proofErr w:type="gramStart"/>
       <w:r>
         <w:rPr>
           <w:b/>
           <w:bCs/>
           <w:color w:val="000000" w:themeColor="text1"/>
         </w:rPr>
-        <w:t xml:space="preserve"> </w:t>
-      </w:r>
+        <w:t>name</w:t>
+      </w:r>
+      <w:proofErr w:type="spellEnd"/>
       <w:r>
         <w:rPr>
           <w:b/>
           <w:bCs/>
           <w:color w:val="000000" w:themeColor="text1"/>
         </w:rPr>
-        <w:t>(</w:t>
+        <w:t xml:space="preserve">} </w:t>
       </w:r>
       <w:r>
         <w:rPr>
@@ -204,7 +231,7 @@
           <w:bCs/>
           <w:color w:val="000000" w:themeColor="text1"/>
         </w:rPr>
-        <w:t>${</w:t>
+        <w:t xml:space="preserve"> </w:t>
       </w:r>
       <w:r>
         <w:rPr>
@@ -212,23 +239,25 @@
           <w:bCs/>
           <w:color w:val="000000" w:themeColor="text1"/>
         </w:rPr>
-        <w:t>projectOrganization.name</w:t>
-      </w:r>
+        <w:t>(</w:t>
+      </w:r>
+      <w:proofErr w:type="gramEnd"/>
       <w:r>
         <w:rPr>
           <w:b/>
           <w:bCs/>
           <w:color w:val="000000" w:themeColor="text1"/>
         </w:rPr>
-        <w:t>OrType})</w:t>
-      </w:r>
+        <w:t>${</w:t>
+      </w:r>
+      <w:proofErr w:type="spellStart"/>
       <w:r>
         <w:rPr>
           <w:b/>
           <w:bCs/>
           <w:color w:val="000000" w:themeColor="text1"/>
         </w:rPr>
-        <w:t xml:space="preserve"> </w:t>
+        <w:t>projectOrganization.name</w:t>
       </w:r>
       <w:r>
         <w:rPr>
@@ -236,6 +265,31 @@
           <w:bCs/>
           <w:color w:val="000000" w:themeColor="text1"/>
         </w:rPr>
+        <w:t>OrType</w:t>
+      </w:r>
+      <w:proofErr w:type="spellEnd"/>
+      <w:r>
+        <w:rPr>
+          <w:b/>
+          <w:bCs/>
+          <w:color w:val="000000" w:themeColor="text1"/>
+        </w:rPr>
+        <w:t>})</w:t>
+      </w:r>
+      <w:r>
+        <w:rPr>
+          <w:b/>
+          <w:bCs/>
+          <w:color w:val="000000" w:themeColor="text1"/>
+        </w:rPr>
+        <w:t xml:space="preserve"> </w:t>
+      </w:r>
+      <w:r>
+        <w:rPr>
+          <w:b/>
+          <w:bCs/>
+          <w:color w:val="000000" w:themeColor="text1"/>
+        </w:rPr>
         <w:t>,</w:t>
       </w:r>
       <w:r>
@@ -256,6 +310,7 @@
         </w:rPr>
         <w:t>${</w:t>
       </w:r>
+      <w:proofErr w:type="spellStart"/>
       <w:r>
         <w:rPr>
           <w:color w:val="000000" w:themeColor="text1"/>
@@ -266,7 +321,14 @@
         <w:rPr>
           <w:color w:val="000000" w:themeColor="text1"/>
         </w:rPr>
-        <w:t>.director.full_name}</w:t>
+        <w:t>.director.full_name</w:t>
+      </w:r>
+      <w:proofErr w:type="spellEnd"/>
+      <w:r>
+        <w:rPr>
+          <w:color w:val="000000" w:themeColor="text1"/>
+        </w:rPr>
+        <w:t>}</w:t>
       </w:r>
       <w:r>
         <w:rPr>
@@ -291,23 +353,26 @@
           <w:bCs/>
           <w:color w:val="000000" w:themeColor="text1"/>
         </w:rPr>
-        <w:t xml:space="preserve">${myOrg.full_name}, </w:t>
-      </w:r>
+        <w:t>${</w:t>
+      </w:r>
+      <w:proofErr w:type="spellStart"/>
       <w:r>
         <w:rPr>
           <w:b/>
           <w:bCs/>
           <w:color w:val="000000" w:themeColor="text1"/>
         </w:rPr>
-        <w:t xml:space="preserve"> </w:t>
-      </w:r>
+        <w:t>myOrg.full_name</w:t>
+      </w:r>
+      <w:proofErr w:type="spellEnd"/>
+      <w:proofErr w:type="gramStart"/>
       <w:r>
         <w:rPr>
           <w:b/>
           <w:bCs/>
           <w:color w:val="000000" w:themeColor="text1"/>
         </w:rPr>
-        <w:t>(</w:t>
+        <w:t xml:space="preserve">}, </w:t>
       </w:r>
       <w:r>
         <w:rPr>
@@ -315,7 +380,7 @@
           <w:bCs/>
           <w:color w:val="000000" w:themeColor="text1"/>
         </w:rPr>
-        <w:t>${</w:t>
+        <w:t xml:space="preserve"> </w:t>
       </w:r>
       <w:r>
         <w:rPr>
@@ -323,23 +388,25 @@
           <w:bCs/>
           <w:color w:val="000000" w:themeColor="text1"/>
         </w:rPr>
-        <w:t>myOrg</w:t>
-      </w:r>
+        <w:t>(</w:t>
+      </w:r>
+      <w:proofErr w:type="gramEnd"/>
       <w:r>
         <w:rPr>
           <w:b/>
           <w:bCs/>
           <w:color w:val="000000" w:themeColor="text1"/>
         </w:rPr>
-        <w:t>.name</w:t>
-      </w:r>
+        <w:t>${</w:t>
+      </w:r>
+      <w:proofErr w:type="spellStart"/>
       <w:r>
         <w:rPr>
           <w:b/>
           <w:bCs/>
           <w:color w:val="000000" w:themeColor="text1"/>
         </w:rPr>
-        <w:t>OrType}</w:t>
+        <w:t>myOrg</w:t>
       </w:r>
       <w:r>
         <w:rPr>
@@ -347,6 +414,31 @@
           <w:bCs/>
           <w:color w:val="000000" w:themeColor="text1"/>
         </w:rPr>
+        <w:t>.name</w:t>
+      </w:r>
+      <w:r>
+        <w:rPr>
+          <w:b/>
+          <w:bCs/>
+          <w:color w:val="000000" w:themeColor="text1"/>
+        </w:rPr>
+        <w:t>OrType</w:t>
+      </w:r>
+      <w:proofErr w:type="spellEnd"/>
+      <w:r>
+        <w:rPr>
+          <w:b/>
+          <w:bCs/>
+          <w:color w:val="000000" w:themeColor="text1"/>
+        </w:rPr>
+        <w:t>}</w:t>
+      </w:r>
+      <w:r>
+        <w:rPr>
+          <w:b/>
+          <w:bCs/>
+          <w:color w:val="000000" w:themeColor="text1"/>
+        </w:rPr>
         <w:t>),</w:t>
       </w:r>
       <w:r>
@@ -365,7 +457,21 @@
         <w:rPr>
           <w:color w:val="000000" w:themeColor="text1"/>
         </w:rPr>
-        <w:t>${myOrg.director.full_name}</w:t>
+        <w:t>${</w:t>
+      </w:r>
+      <w:proofErr w:type="spellStart"/>
+      <w:r>
+        <w:rPr>
+          <w:color w:val="000000" w:themeColor="text1"/>
+        </w:rPr>
+        <w:t>myOrg.director.full_name</w:t>
+      </w:r>
+      <w:proofErr w:type="spellEnd"/>
+      <w:r>
+        <w:rPr>
+          <w:color w:val="000000" w:themeColor="text1"/>
+        </w:rPr>
+        <w:t>}</w:t>
       </w:r>
       <w:r>
         <w:rPr>
@@ -482,7 +588,23 @@
         <w:rPr>
           <w:color w:val="000000" w:themeColor="text1"/>
         </w:rPr>
-        <w:t xml:space="preserve">${project.typeProject.Specification} </w:t>
+        <w:t>${</w:t>
+      </w:r>
+      <w:proofErr w:type="spellStart"/>
+      <w:proofErr w:type="gramStart"/>
+      <w:r>
+        <w:rPr>
+          <w:color w:val="000000" w:themeColor="text1"/>
+        </w:rPr>
+        <w:t>project.typeProject.Specification</w:t>
+      </w:r>
+      <w:proofErr w:type="spellEnd"/>
+      <w:proofErr w:type="gramEnd"/>
+      <w:r>
+        <w:rPr>
+          <w:color w:val="000000" w:themeColor="text1"/>
+        </w:rPr>
+        <w:t xml:space="preserve">} </w:t>
       </w:r>
       <w:r>
         <w:rPr>
@@ -500,7 +622,23 @@
         <w:rPr>
           <w:color w:val="000000" w:themeColor="text1"/>
         </w:rPr>
-        <w:t>${project.typeProject.Specification}</w:t>
+        <w:t>${</w:t>
+      </w:r>
+      <w:proofErr w:type="spellStart"/>
+      <w:proofErr w:type="gramStart"/>
+      <w:r>
+        <w:rPr>
+          <w:color w:val="000000" w:themeColor="text1"/>
+        </w:rPr>
+        <w:t>project.typeProject.Specification</w:t>
+      </w:r>
+      <w:proofErr w:type="spellEnd"/>
+      <w:proofErr w:type="gramEnd"/>
+      <w:r>
+        <w:rPr>
+          <w:color w:val="000000" w:themeColor="text1"/>
+        </w:rPr>
+        <w:t>}</w:t>
       </w:r>
       <w:r>
         <w:rPr>
@@ -536,7 +674,23 @@
         <w:rPr>
           <w:color w:val="000000" w:themeColor="text1"/>
         </w:rPr>
-        <w:t xml:space="preserve">${project.typeProject.Specification} </w:t>
+        <w:t>${</w:t>
+      </w:r>
+      <w:proofErr w:type="spellStart"/>
+      <w:proofErr w:type="gramStart"/>
+      <w:r>
+        <w:rPr>
+          <w:color w:val="000000" w:themeColor="text1"/>
+        </w:rPr>
+        <w:t>project.typeProject.Specification</w:t>
+      </w:r>
+      <w:proofErr w:type="spellEnd"/>
+      <w:proofErr w:type="gramEnd"/>
+      <w:r>
+        <w:rPr>
+          <w:color w:val="000000" w:themeColor="text1"/>
+        </w:rPr>
+        <w:t xml:space="preserve">} </w:t>
       </w:r>
       <w:r>
         <w:rPr>
@@ -572,7 +726,23 @@
         <w:rPr>
           <w:color w:val="000000" w:themeColor="text1"/>
         </w:rPr>
-        <w:t xml:space="preserve">${project.typeProject.Specification} </w:t>
+        <w:t>${</w:t>
+      </w:r>
+      <w:proofErr w:type="spellStart"/>
+      <w:proofErr w:type="gramStart"/>
+      <w:r>
+        <w:rPr>
+          <w:color w:val="000000" w:themeColor="text1"/>
+        </w:rPr>
+        <w:t>project.typeProject.Specification</w:t>
+      </w:r>
+      <w:proofErr w:type="spellEnd"/>
+      <w:proofErr w:type="gramEnd"/>
+      <w:r>
+        <w:rPr>
+          <w:color w:val="000000" w:themeColor="text1"/>
+        </w:rPr>
+        <w:t xml:space="preserve">} </w:t>
       </w:r>
       <w:r>
         <w:rPr>
@@ -731,12 +901,16 @@
         </w:rPr>
         <w:t>${</w:t>
       </w:r>
+      <w:proofErr w:type="spellStart"/>
+      <w:proofErr w:type="gramStart"/>
       <w:r>
         <w:rPr>
           <w:color w:val="000000" w:themeColor="text1"/>
         </w:rPr>
         <w:t>project.price</w:t>
       </w:r>
+      <w:proofErr w:type="spellEnd"/>
+      <w:proofErr w:type="gramEnd"/>
       <w:r>
         <w:rPr>
           <w:color w:val="000000" w:themeColor="text1"/>
@@ -982,7 +1156,23 @@
         <w:rPr>
           <w:color w:val="000000" w:themeColor="text1"/>
         </w:rPr>
-        <w:t xml:space="preserve">${project.typeProject.Specification} </w:t>
+        <w:t>${</w:t>
+      </w:r>
+      <w:proofErr w:type="spellStart"/>
+      <w:proofErr w:type="gramStart"/>
+      <w:r>
+        <w:rPr>
+          <w:color w:val="000000" w:themeColor="text1"/>
+        </w:rPr>
+        <w:t>project.typeProject.Specification</w:t>
+      </w:r>
+      <w:proofErr w:type="spellEnd"/>
+      <w:proofErr w:type="gramEnd"/>
+      <w:r>
+        <w:rPr>
+          <w:color w:val="000000" w:themeColor="text1"/>
+        </w:rPr>
+        <w:t xml:space="preserve">} </w:t>
       </w:r>
       <w:r>
         <w:rPr>
@@ -1072,7 +1262,23 @@
         <w:rPr>
           <w:color w:val="000000" w:themeColor="text1"/>
         </w:rPr>
-        <w:t>${project.typeProject.Specification}</w:t>
+        <w:t>${</w:t>
+      </w:r>
+      <w:proofErr w:type="spellStart"/>
+      <w:proofErr w:type="gramStart"/>
+      <w:r>
+        <w:rPr>
+          <w:color w:val="000000" w:themeColor="text1"/>
+        </w:rPr>
+        <w:t>project.typeProject.Specification</w:t>
+      </w:r>
+      <w:proofErr w:type="spellEnd"/>
+      <w:proofErr w:type="gramEnd"/>
+      <w:r>
+        <w:rPr>
+          <w:color w:val="000000" w:themeColor="text1"/>
+        </w:rPr>
+        <w:t>}</w:t>
       </w:r>
       <w:r>
         <w:rPr>
@@ -1259,7 +1465,23 @@
         <w:rPr>
           <w:color w:val="000000" w:themeColor="text1"/>
         </w:rPr>
-        <w:t>${project.avansPecent}</w:t>
+        <w:t>${</w:t>
+      </w:r>
+      <w:proofErr w:type="spellStart"/>
+      <w:proofErr w:type="gramStart"/>
+      <w:r>
+        <w:rPr>
+          <w:color w:val="000000" w:themeColor="text1"/>
+        </w:rPr>
+        <w:t>project.avansPecent</w:t>
+      </w:r>
+      <w:proofErr w:type="spellEnd"/>
+      <w:proofErr w:type="gramEnd"/>
+      <w:r>
+        <w:rPr>
+          <w:color w:val="000000" w:themeColor="text1"/>
+        </w:rPr>
+        <w:t>}</w:t>
       </w:r>
       <w:r>
         <w:rPr>
@@ -1536,7 +1758,23 @@
         <w:rPr>
           <w:color w:val="000000" w:themeColor="text1"/>
         </w:rPr>
-        <w:t xml:space="preserve">${project.typeProject.Specification} </w:t>
+        <w:t>${</w:t>
+      </w:r>
+      <w:proofErr w:type="spellStart"/>
+      <w:proofErr w:type="gramStart"/>
+      <w:r>
+        <w:rPr>
+          <w:color w:val="000000" w:themeColor="text1"/>
+        </w:rPr>
+        <w:t>project.typeProject.Specification</w:t>
+      </w:r>
+      <w:proofErr w:type="spellEnd"/>
+      <w:proofErr w:type="gramEnd"/>
+      <w:r>
+        <w:rPr>
+          <w:color w:val="000000" w:themeColor="text1"/>
+        </w:rPr>
+        <w:t xml:space="preserve">} </w:t>
       </w:r>
       <w:r>
         <w:rPr>
@@ -1787,7 +2025,23 @@
         <w:rPr>
           <w:color w:val="000000" w:themeColor="text1"/>
         </w:rPr>
-        <w:t xml:space="preserve">${project.typeProject.Specification} </w:t>
+        <w:t>${</w:t>
+      </w:r>
+      <w:proofErr w:type="spellStart"/>
+      <w:proofErr w:type="gramStart"/>
+      <w:r>
+        <w:rPr>
+          <w:color w:val="000000" w:themeColor="text1"/>
+        </w:rPr>
+        <w:t>project.typeProject.Specification</w:t>
+      </w:r>
+      <w:proofErr w:type="spellEnd"/>
+      <w:proofErr w:type="gramEnd"/>
+      <w:r>
+        <w:rPr>
+          <w:color w:val="000000" w:themeColor="text1"/>
+        </w:rPr>
+        <w:t xml:space="preserve">} </w:t>
       </w:r>
       <w:r>
         <w:rPr>
@@ -1999,7 +2253,35 @@
         <w:rPr>
           <w:color w:val="000000" w:themeColor="text1"/>
         </w:rPr>
-        <w:t xml:space="preserve">Подрядчик является членом Ассоциации проектировщиков саморегулируемая организация «Объединение проектных организаций «СтройПроект» (Ассоциация СРО «СтройПроект»), действует с 28.06.2019г. </w:t>
+        <w:t>Подрядчик является членом Ассоциации проектировщиков саморегулируемая организация «Объединение проектных организаций «</w:t>
+      </w:r>
+      <w:proofErr w:type="spellStart"/>
+      <w:r>
+        <w:rPr>
+          <w:color w:val="000000" w:themeColor="text1"/>
+        </w:rPr>
+        <w:t>СтройПроект</w:t>
+      </w:r>
+      <w:proofErr w:type="spellEnd"/>
+      <w:r>
+        <w:rPr>
+          <w:color w:val="000000" w:themeColor="text1"/>
+        </w:rPr>
+        <w:t>» (Ассоциация СРО «</w:t>
+      </w:r>
+      <w:proofErr w:type="spellStart"/>
+      <w:r>
+        <w:rPr>
+          <w:color w:val="000000" w:themeColor="text1"/>
+        </w:rPr>
+        <w:t>СтройПроект</w:t>
+      </w:r>
+      <w:proofErr w:type="spellEnd"/>
+      <w:r>
+        <w:rPr>
+          <w:color w:val="000000" w:themeColor="text1"/>
+        </w:rPr>
+        <w:t xml:space="preserve">»), действует с 28.06.2019г. </w:t>
       </w:r>
     </w:p>
     <w:p>
@@ -2769,11 +3051,19 @@
         </w:rPr>
         <w:t xml:space="preserve"> </w:t>
       </w:r>
-      <w:r>
-        <w:rPr>
-          <w:color w:val="000000" w:themeColor="text1"/>
-        </w:rPr>
-        <w:t xml:space="preserve">Диадок или аналогу, с соблюдением требований российского законодательства, действующих на дату отправки документов. Во всем остальном, что не предусмотрено </w:t>
+      <w:proofErr w:type="spellStart"/>
+      <w:r>
+        <w:rPr>
+          <w:color w:val="000000" w:themeColor="text1"/>
+        </w:rPr>
+        <w:t>Диадок</w:t>
+      </w:r>
+      <w:proofErr w:type="spellEnd"/>
+      <w:r>
+        <w:rPr>
+          <w:color w:val="000000" w:themeColor="text1"/>
+        </w:rPr>
+        <w:t xml:space="preserve"> или аналогу, с соблюдением требований российского законодательства, действующих на дату отправки документов. Во всем остальном, что не предусмотрено </w:t>
       </w:r>
       <w:bookmarkEnd w:id="4"/>
       <w:r>
@@ -2853,7 +3143,23 @@
         <w:rPr>
           <w:color w:val="000000" w:themeColor="text1"/>
         </w:rPr>
-        <w:t xml:space="preserve">${project.typeProject.Specification} </w:t>
+        <w:t>${</w:t>
+      </w:r>
+      <w:proofErr w:type="spellStart"/>
+      <w:proofErr w:type="gramStart"/>
+      <w:r>
+        <w:rPr>
+          <w:color w:val="000000" w:themeColor="text1"/>
+        </w:rPr>
+        <w:t>project.typeProject.Specification</w:t>
+      </w:r>
+      <w:proofErr w:type="spellEnd"/>
+      <w:proofErr w:type="gramEnd"/>
+      <w:r>
+        <w:rPr>
+          <w:color w:val="000000" w:themeColor="text1"/>
+        </w:rPr>
+        <w:t xml:space="preserve">} </w:t>
       </w:r>
       <w:r>
         <w:rPr>
@@ -2990,6 +3296,7 @@
                 <w:b/>
                 <w:bCs/>
                 <w:color w:val="000000" w:themeColor="text1"/>
+                <w:lang w:val="en-US"/>
               </w:rPr>
             </w:pPr>
             <w:r>
@@ -2997,6 +3304,7 @@
                 <w:b/>
                 <w:bCs/>
                 <w:color w:val="000000" w:themeColor="text1"/>
+                <w:lang w:val="en-US"/>
               </w:rPr>
               <w:t>Заказчик</w:t>
             </w:r>
@@ -3013,20 +3321,32 @@
             <w:r>
               <w:rPr>
                 <w:color w:val="000000" w:themeColor="text1"/>
+                <w:lang w:val="en-US"/>
               </w:rPr>
               <w:t>${</w:t>
             </w:r>
-            <w:r>
-              <w:rPr>
-                <w:color w:val="000000" w:themeColor="text1"/>
+            <w:proofErr w:type="spellStart"/>
+            <w:r>
+              <w:rPr>
+                <w:color w:val="000000" w:themeColor="text1"/>
+                <w:lang w:val="en-US"/>
               </w:rPr>
               <w:t>projectOrganization.name</w:t>
             </w:r>
             <w:r>
               <w:rPr>
                 <w:color w:val="000000" w:themeColor="text1"/>
-              </w:rPr>
-              <w:t>OrType}</w:t>
+                <w:lang w:val="en-US"/>
+              </w:rPr>
+              <w:t>OrType</w:t>
+            </w:r>
+            <w:proofErr w:type="spellEnd"/>
+            <w:r>
+              <w:rPr>
+                <w:color w:val="000000" w:themeColor="text1"/>
+                <w:lang w:val="en-US"/>
+              </w:rPr>
+              <w:t>}</w:t>
             </w:r>
           </w:p>
           <w:p>
@@ -3041,6 +3361,7 @@
             <w:r>
               <w:rPr>
                 <w:color w:val="000000" w:themeColor="text1"/>
+                <w:lang w:val="en-US"/>
               </w:rPr>
               <w:t>ИНН</w:t>
             </w:r>
@@ -3058,6 +3379,7 @@
               </w:rPr>
               <w:t>${</w:t>
             </w:r>
+            <w:proofErr w:type="spellStart"/>
             <w:r>
               <w:rPr>
                 <w:color w:val="000000" w:themeColor="text1"/>
@@ -3070,7 +3392,15 @@
                 <w:color w:val="000000" w:themeColor="text1"/>
                 <w:lang w:val="en-US"/>
               </w:rPr>
-              <w:t>.INN},</w:t>
+              <w:t>.INN</w:t>
+            </w:r>
+            <w:proofErr w:type="spellEnd"/>
+            <w:r>
+              <w:rPr>
+                <w:color w:val="000000" w:themeColor="text1"/>
+                <w:lang w:val="en-US"/>
+              </w:rPr>
+              <w:t>},</w:t>
             </w:r>
             <w:r>
               <w:rPr>
@@ -3082,6 +3412,7 @@
             <w:r>
               <w:rPr>
                 <w:color w:val="000000" w:themeColor="text1"/>
+                <w:lang w:val="en-US"/>
               </w:rPr>
               <w:t>КПП</w:t>
             </w:r>
@@ -3099,6 +3430,7 @@
               </w:rPr>
               <w:t>${</w:t>
             </w:r>
+            <w:proofErr w:type="spellStart"/>
             <w:r>
               <w:rPr>
                 <w:color w:val="000000" w:themeColor="text1"/>
@@ -3111,7 +3443,15 @@
                 <w:color w:val="000000" w:themeColor="text1"/>
                 <w:lang w:val="en-US"/>
               </w:rPr>
-              <w:t>.KPP}</w:t>
+              <w:t>.KPP</w:t>
+            </w:r>
+            <w:proofErr w:type="spellEnd"/>
+            <w:r>
+              <w:rPr>
+                <w:color w:val="000000" w:themeColor="text1"/>
+                <w:lang w:val="en-US"/>
+              </w:rPr>
+              <w:t>}</w:t>
             </w:r>
           </w:p>
           <w:p>
@@ -3126,6 +3466,7 @@
             <w:r>
               <w:rPr>
                 <w:color w:val="000000" w:themeColor="text1"/>
+                <w:lang w:val="en-US"/>
               </w:rPr>
               <w:t>Юридический</w:t>
             </w:r>
@@ -3139,6 +3480,7 @@
             <w:r>
               <w:rPr>
                 <w:color w:val="000000" w:themeColor="text1"/>
+                <w:lang w:val="en-US"/>
               </w:rPr>
               <w:t>и</w:t>
             </w:r>
@@ -3152,6 +3494,7 @@
             <w:r>
               <w:rPr>
                 <w:color w:val="000000" w:themeColor="text1"/>
+                <w:lang w:val="en-US"/>
               </w:rPr>
               <w:t>почтовый</w:t>
             </w:r>
@@ -3165,6 +3508,7 @@
             <w:r>
               <w:rPr>
                 <w:color w:val="000000" w:themeColor="text1"/>
+                <w:lang w:val="en-US"/>
               </w:rPr>
               <w:t>адрес</w:t>
             </w:r>
@@ -3192,6 +3536,7 @@
               </w:rPr>
               <w:t>${</w:t>
             </w:r>
+            <w:proofErr w:type="spellStart"/>
             <w:r>
               <w:rPr>
                 <w:color w:val="000000" w:themeColor="text1"/>
@@ -3218,7 +3563,15 @@
                 <w:color w:val="000000" w:themeColor="text1"/>
                 <w:lang w:val="en-US"/>
               </w:rPr>
-              <w:t>_legal}</w:t>
+              <w:t>_legal</w:t>
+            </w:r>
+            <w:proofErr w:type="spellEnd"/>
+            <w:r>
+              <w:rPr>
+                <w:color w:val="000000" w:themeColor="text1"/>
+                <w:lang w:val="en-US"/>
+              </w:rPr>
+              <w:t>}</w:t>
             </w:r>
           </w:p>
           <w:p>
@@ -3233,6 +3586,7 @@
             <w:r>
               <w:rPr>
                 <w:color w:val="000000" w:themeColor="text1"/>
+                <w:lang w:val="en-US"/>
               </w:rPr>
               <w:t>ОГРН</w:t>
             </w:r>
@@ -3250,6 +3604,7 @@
               </w:rPr>
               <w:t>${</w:t>
             </w:r>
+            <w:proofErr w:type="spellStart"/>
             <w:r>
               <w:rPr>
                 <w:color w:val="000000" w:themeColor="text1"/>
@@ -3262,7 +3617,15 @@
                 <w:color w:val="000000" w:themeColor="text1"/>
                 <w:lang w:val="en-US"/>
               </w:rPr>
-              <w:t>.OGRN}</w:t>
+              <w:t>.OGRN</w:t>
+            </w:r>
+            <w:proofErr w:type="spellEnd"/>
+            <w:r>
+              <w:rPr>
+                <w:color w:val="000000" w:themeColor="text1"/>
+                <w:lang w:val="en-US"/>
+              </w:rPr>
+              <w:t>}</w:t>
             </w:r>
           </w:p>
           <w:p>
@@ -3277,6 +3640,7 @@
             <w:r>
               <w:rPr>
                 <w:color w:val="000000" w:themeColor="text1"/>
+                <w:lang w:val="en-US"/>
               </w:rPr>
               <w:t>р</w:t>
             </w:r>
@@ -3290,6 +3654,7 @@
             <w:r>
               <w:rPr>
                 <w:color w:val="000000" w:themeColor="text1"/>
+                <w:lang w:val="en-US"/>
               </w:rPr>
               <w:t>с</w:t>
             </w:r>
@@ -3307,6 +3672,7 @@
               </w:rPr>
               <w:t>${</w:t>
             </w:r>
+            <w:proofErr w:type="spellStart"/>
             <w:r>
               <w:rPr>
                 <w:color w:val="000000" w:themeColor="text1"/>
@@ -3319,7 +3685,15 @@
                 <w:color w:val="000000" w:themeColor="text1"/>
                 <w:lang w:val="en-US"/>
               </w:rPr>
-              <w:t>.payment_account}</w:t>
+              <w:t>.payment_account</w:t>
+            </w:r>
+            <w:proofErr w:type="spellEnd"/>
+            <w:r>
+              <w:rPr>
+                <w:color w:val="000000" w:themeColor="text1"/>
+                <w:lang w:val="en-US"/>
+              </w:rPr>
+              <w:t>}</w:t>
             </w:r>
           </w:p>
           <w:p>
@@ -3352,6 +3726,7 @@
               </w:rPr>
               <w:t>.BIK.name} ${</w:t>
             </w:r>
+            <w:proofErr w:type="spellStart"/>
             <w:r>
               <w:rPr>
                 <w:color w:val="000000" w:themeColor="text1"/>
@@ -3364,7 +3739,15 @@
                 <w:color w:val="000000" w:themeColor="text1"/>
                 <w:lang w:val="en-US"/>
               </w:rPr>
-              <w:t>.BIK.bik}</w:t>
+              <w:t>.BIK.bik</w:t>
+            </w:r>
+            <w:proofErr w:type="spellEnd"/>
+            <w:r>
+              <w:rPr>
+                <w:color w:val="000000" w:themeColor="text1"/>
+                <w:lang w:val="en-US"/>
+              </w:rPr>
+              <w:t>}</w:t>
             </w:r>
           </w:p>
           <w:p>
@@ -3379,6 +3762,7 @@
             <w:r>
               <w:rPr>
                 <w:color w:val="000000" w:themeColor="text1"/>
+                <w:lang w:val="en-US"/>
               </w:rPr>
               <w:t>к</w:t>
             </w:r>
@@ -3392,6 +3776,7 @@
             <w:r>
               <w:rPr>
                 <w:color w:val="000000" w:themeColor="text1"/>
+                <w:lang w:val="en-US"/>
               </w:rPr>
               <w:t>с</w:t>
             </w:r>
@@ -3409,6 +3794,7 @@
               </w:rPr>
               <w:t>${</w:t>
             </w:r>
+            <w:proofErr w:type="spellStart"/>
             <w:r>
               <w:rPr>
                 <w:color w:val="000000" w:themeColor="text1"/>
@@ -3421,7 +3807,15 @@
                 <w:color w:val="000000" w:themeColor="text1"/>
                 <w:lang w:val="en-US"/>
               </w:rPr>
-              <w:t>.BIK.correspondent_account}</w:t>
+              <w:t>.BIK.correspondent_account</w:t>
+            </w:r>
+            <w:proofErr w:type="spellEnd"/>
+            <w:r>
+              <w:rPr>
+                <w:color w:val="000000" w:themeColor="text1"/>
+                <w:lang w:val="en-US"/>
+              </w:rPr>
+              <w:t>}</w:t>
             </w:r>
           </w:p>
         </w:tc>
@@ -3445,6 +3839,7 @@
                 <w:b/>
                 <w:bCs/>
                 <w:color w:val="000000" w:themeColor="text1"/>
+                <w:lang w:val="en-US"/>
               </w:rPr>
               <w:t>Подрядчик</w:t>
             </w:r>
@@ -3453,53 +3848,23 @@
             <w:pPr>
               <w:pStyle w:val="-f2"/>
               <w:ind w:firstLine="0"/>
-              <w:rPr>
-                <w:rStyle w:val="a8"/>
-                <w:i w:val="0"/>
-                <w:iCs w:val="0"/>
-                <w:color w:val="000000" w:themeColor="text1"/>
-                <w:lang w:val="en-US"/>
-              </w:rPr>
-            </w:pPr>
-            <w:r>
-              <w:rPr>
-                <w:rStyle w:val="a8"/>
-                <w:i w:val="0"/>
-                <w:iCs w:val="0"/>
-                <w:color w:val="000000" w:themeColor="text1"/>
-                <w:lang w:val="en-US"/>
-              </w:rPr>
+            </w:pPr>
+            <w:r>
               <w:t>${</w:t>
             </w:r>
-            <w:r>
-              <w:rPr>
-                <w:rStyle w:val="a8"/>
-                <w:i w:val="0"/>
-                <w:iCs w:val="0"/>
-                <w:color w:val="000000" w:themeColor="text1"/>
-                <w:lang w:val="en-US"/>
-              </w:rPr>
+            <w:proofErr w:type="spellStart"/>
+            <w:r>
               <w:t>myOrg</w:t>
             </w:r>
             <w:r>
-              <w:rPr>
-                <w:rStyle w:val="a8"/>
-                <w:i w:val="0"/>
-                <w:iCs w:val="0"/>
-                <w:color w:val="000000" w:themeColor="text1"/>
-                <w:lang w:val="en-US"/>
-              </w:rPr>
               <w:t>.name</w:t>
             </w:r>
             <w:r>
-              <w:rPr>
-                <w:rStyle w:val="a8"/>
-                <w:i w:val="0"/>
-                <w:iCs w:val="0"/>
-                <w:color w:val="000000" w:themeColor="text1"/>
-                <w:lang w:val="en-US"/>
-              </w:rPr>
-              <w:t>OrType}</w:t>
+              <w:t>OrType</w:t>
+            </w:r>
+            <w:proofErr w:type="spellEnd"/>
+            <w:r>
+              <w:t>}</w:t>
             </w:r>
           </w:p>
           <w:p>
@@ -3514,6 +3879,7 @@
             <w:r>
               <w:rPr>
                 <w:color w:val="000000" w:themeColor="text1"/>
+                <w:lang w:val="en-US"/>
               </w:rPr>
               <w:t>ИНН</w:t>
             </w:r>
@@ -3529,7 +3895,23 @@
                 <w:color w:val="000000" w:themeColor="text1"/>
                 <w:lang w:val="en-US"/>
               </w:rPr>
-              <w:t>${myOrg.INN}</w:t>
+              <w:t>${</w:t>
+            </w:r>
+            <w:proofErr w:type="spellStart"/>
+            <w:r>
+              <w:rPr>
+                <w:color w:val="000000" w:themeColor="text1"/>
+                <w:lang w:val="en-US"/>
+              </w:rPr>
+              <w:t>myOrg.INN</w:t>
+            </w:r>
+            <w:proofErr w:type="spellEnd"/>
+            <w:r>
+              <w:rPr>
+                <w:color w:val="000000" w:themeColor="text1"/>
+                <w:lang w:val="en-US"/>
+              </w:rPr>
+              <w:t>}</w:t>
             </w:r>
             <w:r>
               <w:rPr>
@@ -3541,6 +3923,7 @@
             <w:r>
               <w:rPr>
                 <w:color w:val="000000" w:themeColor="text1"/>
+                <w:lang w:val="en-US"/>
               </w:rPr>
               <w:t>КПП</w:t>
             </w:r>
@@ -3556,7 +3939,23 @@
                 <w:color w:val="000000" w:themeColor="text1"/>
                 <w:lang w:val="en-US"/>
               </w:rPr>
-              <w:t>${myOrg.KPP}</w:t>
+              <w:t>${</w:t>
+            </w:r>
+            <w:proofErr w:type="spellStart"/>
+            <w:r>
+              <w:rPr>
+                <w:color w:val="000000" w:themeColor="text1"/>
+                <w:lang w:val="en-US"/>
+              </w:rPr>
+              <w:t>myOrg.KPP</w:t>
+            </w:r>
+            <w:proofErr w:type="spellEnd"/>
+            <w:r>
+              <w:rPr>
+                <w:color w:val="000000" w:themeColor="text1"/>
+                <w:lang w:val="en-US"/>
+              </w:rPr>
+              <w:t>}</w:t>
             </w:r>
           </w:p>
           <w:p>
@@ -3565,17 +3964,20 @@
               <w:ind w:firstLine="0"/>
               <w:rPr>
                 <w:color w:val="000000" w:themeColor="text1"/>
-              </w:rPr>
-            </w:pPr>
-            <w:r>
-              <w:rPr>
-                <w:color w:val="000000" w:themeColor="text1"/>
+                <w:lang w:val="en-US"/>
+              </w:rPr>
+            </w:pPr>
+            <w:r>
+              <w:rPr>
+                <w:color w:val="000000" w:themeColor="text1"/>
+                <w:lang w:val="en-US"/>
               </w:rPr>
               <w:t>Юридический и почтовый адрес:</w:t>
             </w:r>
             <w:r>
               <w:rPr>
                 <w:color w:val="000000" w:themeColor="text1"/>
+                <w:lang w:val="en-US"/>
               </w:rPr>
               <w:t xml:space="preserve"> </w:t>
             </w:r>
@@ -3586,14 +3988,17 @@
               <w:ind w:firstLine="0"/>
               <w:rPr>
                 <w:color w:val="000000" w:themeColor="text1"/>
-              </w:rPr>
-            </w:pPr>
-            <w:r>
-              <w:rPr>
-                <w:color w:val="000000" w:themeColor="text1"/>
+                <w:lang w:val="en-US"/>
+              </w:rPr>
+            </w:pPr>
+            <w:r>
+              <w:rPr>
+                <w:color w:val="000000" w:themeColor="text1"/>
+                <w:lang w:val="en-US"/>
               </w:rPr>
               <w:t>${</w:t>
             </w:r>
+            <w:proofErr w:type="spellStart"/>
             <w:r>
               <w:rPr>
                 <w:color w:val="000000" w:themeColor="text1"/>
@@ -3601,9 +4006,11 @@
               </w:rPr>
               <w:t>myOrg</w:t>
             </w:r>
-            <w:r>
-              <w:rPr>
-                <w:color w:val="000000" w:themeColor="text1"/>
+            <w:proofErr w:type="spellEnd"/>
+            <w:r>
+              <w:rPr>
+                <w:color w:val="000000" w:themeColor="text1"/>
+                <w:lang w:val="en-US"/>
               </w:rPr>
               <w:t>.</w:t>
             </w:r>
@@ -3624,6 +4031,7 @@
             <w:r>
               <w:rPr>
                 <w:color w:val="000000" w:themeColor="text1"/>
+                <w:lang w:val="en-US"/>
               </w:rPr>
               <w:t>_</w:t>
             </w:r>
@@ -3637,6 +4045,7 @@
             <w:r>
               <w:rPr>
                 <w:color w:val="000000" w:themeColor="text1"/>
+                <w:lang w:val="en-US"/>
               </w:rPr>
               <w:t>}</w:t>
             </w:r>
@@ -3647,20 +4056,24 @@
               <w:ind w:firstLine="0"/>
               <w:rPr>
                 <w:color w:val="000000" w:themeColor="text1"/>
-              </w:rPr>
-            </w:pPr>
-            <w:r>
-              <w:rPr>
-                <w:color w:val="000000" w:themeColor="text1"/>
+                <w:lang w:val="en-US"/>
+              </w:rPr>
+            </w:pPr>
+            <w:r>
+              <w:rPr>
+                <w:color w:val="000000" w:themeColor="text1"/>
+                <w:lang w:val="en-US"/>
               </w:rPr>
               <w:t xml:space="preserve">ОГРН </w:t>
             </w:r>
             <w:r>
               <w:rPr>
                 <w:color w:val="000000" w:themeColor="text1"/>
+                <w:lang w:val="en-US"/>
               </w:rPr>
               <w:t>${</w:t>
             </w:r>
+            <w:proofErr w:type="spellStart"/>
             <w:r>
               <w:rPr>
                 <w:color w:val="000000" w:themeColor="text1"/>
@@ -3668,9 +4081,11 @@
               </w:rPr>
               <w:t>myOrg</w:t>
             </w:r>
-            <w:r>
-              <w:rPr>
-                <w:color w:val="000000" w:themeColor="text1"/>
+            <w:proofErr w:type="spellEnd"/>
+            <w:r>
+              <w:rPr>
+                <w:color w:val="000000" w:themeColor="text1"/>
+                <w:lang w:val="en-US"/>
               </w:rPr>
               <w:t>.</w:t>
             </w:r>
@@ -3684,6 +4099,7 @@
             <w:r>
               <w:rPr>
                 <w:color w:val="000000" w:themeColor="text1"/>
+                <w:lang w:val="en-US"/>
               </w:rPr>
               <w:t>}</w:t>
             </w:r>
@@ -3700,15 +4116,48 @@
             <w:r>
               <w:rPr>
                 <w:color w:val="000000" w:themeColor="text1"/>
-              </w:rPr>
-              <w:t xml:space="preserve">Р/сч. </w:t>
-            </w:r>
-            <w:r>
-              <w:rPr>
-                <w:color w:val="000000" w:themeColor="text1"/>
-                <w:lang w:val="en-US"/>
-              </w:rPr>
-              <w:t>${myOrg.payment_account}</w:t>
+                <w:lang w:val="en-US"/>
+              </w:rPr>
+              <w:t>Р/</w:t>
+            </w:r>
+            <w:proofErr w:type="spellStart"/>
+            <w:r>
+              <w:rPr>
+                <w:color w:val="000000" w:themeColor="text1"/>
+                <w:lang w:val="en-US"/>
+              </w:rPr>
+              <w:t>сч</w:t>
+            </w:r>
+            <w:proofErr w:type="spellEnd"/>
+            <w:r>
+              <w:rPr>
+                <w:color w:val="000000" w:themeColor="text1"/>
+                <w:lang w:val="en-US"/>
+              </w:rPr>
+              <w:t xml:space="preserve">. </w:t>
+            </w:r>
+            <w:r>
+              <w:rPr>
+                <w:color w:val="000000" w:themeColor="text1"/>
+                <w:lang w:val="en-US"/>
+              </w:rPr>
+              <w:t>${</w:t>
+            </w:r>
+            <w:proofErr w:type="spellStart"/>
+            <w:r>
+              <w:rPr>
+                <w:color w:val="000000" w:themeColor="text1"/>
+                <w:lang w:val="en-US"/>
+              </w:rPr>
+              <w:t>myOrg.payment_account</w:t>
+            </w:r>
+            <w:proofErr w:type="spellEnd"/>
+            <w:r>
+              <w:rPr>
+                <w:color w:val="000000" w:themeColor="text1"/>
+                <w:lang w:val="en-US"/>
+              </w:rPr>
+              <w:t>}</w:t>
             </w:r>
           </w:p>
           <w:p>
@@ -3740,6 +4189,7 @@
             <w:r>
               <w:rPr>
                 <w:color w:val="000000" w:themeColor="text1"/>
+                <w:lang w:val="en-US"/>
               </w:rPr>
               <w:t>БИК</w:t>
             </w:r>
@@ -3757,11 +4207,11 @@
               </w:rPr>
               <w:t>${</w:t>
             </w:r>
-            <w:r>
-              <w:rPr>
-                <w:rStyle w:val="a8"/>
-                <w:color w:val="000000" w:themeColor="text1"/>
-                <w:lang w:val="en-US"/>
+            <w:proofErr w:type="spellStart"/>
+            <w:r>
+              <w:rPr>
+                <w:i/>
+                <w:iCs/>
               </w:rPr>
               <w:t>myOrg</w:t>
             </w:r>
@@ -3770,7 +4220,15 @@
                 <w:color w:val="000000" w:themeColor="text1"/>
                 <w:lang w:val="en-US"/>
               </w:rPr>
-              <w:t>.BIK.bik}.</w:t>
+              <w:t>.BIK.bik</w:t>
+            </w:r>
+            <w:proofErr w:type="spellEnd"/>
+            <w:r>
+              <w:rPr>
+                <w:color w:val="000000" w:themeColor="text1"/>
+                <w:lang w:val="en-US"/>
+              </w:rPr>
+              <w:t>}.</w:t>
             </w:r>
             <w:r>
               <w:rPr>
@@ -3792,6 +4250,7 @@
             <w:r>
               <w:rPr>
                 <w:color w:val="000000" w:themeColor="text1"/>
+                <w:lang w:val="en-US"/>
               </w:rPr>
               <w:t>к</w:t>
             </w:r>
@@ -3802,12 +4261,15 @@
               </w:rPr>
               <w:t>/</w:t>
             </w:r>
-            <w:r>
-              <w:rPr>
-                <w:color w:val="000000" w:themeColor="text1"/>
+            <w:proofErr w:type="spellStart"/>
+            <w:r>
+              <w:rPr>
+                <w:color w:val="000000" w:themeColor="text1"/>
+                <w:lang w:val="en-US"/>
               </w:rPr>
               <w:t>сч</w:t>
             </w:r>
+            <w:proofErr w:type="spellEnd"/>
             <w:r>
               <w:rPr>
                 <w:color w:val="000000" w:themeColor="text1"/>
@@ -3820,7 +4282,23 @@
                 <w:color w:val="000000" w:themeColor="text1"/>
                 <w:lang w:val="en-US"/>
               </w:rPr>
-              <w:t xml:space="preserve"> ${myOrg.BIK.correspondent_account}</w:t>
+              <w:t xml:space="preserve"> ${</w:t>
+            </w:r>
+            <w:proofErr w:type="spellStart"/>
+            <w:r>
+              <w:rPr>
+                <w:color w:val="000000" w:themeColor="text1"/>
+                <w:lang w:val="en-US"/>
+              </w:rPr>
+              <w:t>myOrg.BIK.correspondent_account</w:t>
+            </w:r>
+            <w:proofErr w:type="spellEnd"/>
+            <w:r>
+              <w:rPr>
+                <w:color w:val="000000" w:themeColor="text1"/>
+                <w:lang w:val="en-US"/>
+              </w:rPr>
+              <w:t>}</w:t>
             </w:r>
           </w:p>
           <w:p>
@@ -3835,6 +4313,7 @@
             <w:r>
               <w:rPr>
                 <w:color w:val="000000" w:themeColor="text1"/>
+                <w:lang w:val="en-US"/>
               </w:rPr>
               <w:t>Телефон</w:t>
             </w:r>
@@ -3850,7 +4329,23 @@
                 <w:color w:val="000000" w:themeColor="text1"/>
                 <w:lang w:val="en-US"/>
               </w:rPr>
-              <w:t xml:space="preserve">${myOrg.styled_phone}  </w:t>
+              <w:t>${</w:t>
+            </w:r>
+            <w:proofErr w:type="spellStart"/>
+            <w:r>
+              <w:rPr>
+                <w:color w:val="000000" w:themeColor="text1"/>
+                <w:lang w:val="en-US"/>
+              </w:rPr>
+              <w:t>myOrg.styled_phone</w:t>
+            </w:r>
+            <w:proofErr w:type="spellEnd"/>
+            <w:r>
+              <w:rPr>
+                <w:color w:val="000000" w:themeColor="text1"/>
+                <w:lang w:val="en-US"/>
+              </w:rPr>
+              <w:t xml:space="preserve">}  </w:t>
             </w:r>
           </w:p>
           <w:p>
@@ -3874,7 +4369,23 @@
                 <w:color w:val="000000" w:themeColor="text1"/>
                 <w:lang w:val="en-US"/>
               </w:rPr>
-              <w:t xml:space="preserve"> ${myOrg.email}</w:t>
+              <w:t xml:space="preserve"> ${</w:t>
+            </w:r>
+            <w:proofErr w:type="spellStart"/>
+            <w:r>
+              <w:rPr>
+                <w:color w:val="000000" w:themeColor="text1"/>
+                <w:lang w:val="en-US"/>
+              </w:rPr>
+              <w:t>myOrg.email</w:t>
+            </w:r>
+            <w:proofErr w:type="spellEnd"/>
+            <w:r>
+              <w:rPr>
+                <w:color w:val="000000" w:themeColor="text1"/>
+                <w:lang w:val="en-US"/>
+              </w:rPr>
+              <w:t>}</w:t>
             </w:r>
           </w:p>
           <w:p>
@@ -3900,16 +4411,14 @@
               <w:pStyle w:val="-f2"/>
               <w:ind w:firstLine="0"/>
               <w:rPr>
-                <w:b/>
-                <w:bCs/>
-                <w:color w:val="000000" w:themeColor="text1"/>
-              </w:rPr>
-            </w:pPr>
-            <w:r>
-              <w:rPr>
-                <w:b/>
-                <w:bCs/>
-                <w:color w:val="000000" w:themeColor="text1"/>
+                <w:color w:val="000000" w:themeColor="text1"/>
+                <w:lang w:val="en-US"/>
+              </w:rPr>
+            </w:pPr>
+            <w:r>
+              <w:rPr>
+                <w:color w:val="000000" w:themeColor="text1"/>
+                <w:lang w:val="en-US"/>
               </w:rPr>
               <w:t>Подписи сторон</w:t>
             </w:r>
@@ -3937,6 +4446,8 @@
               </w:rPr>
               <w:t>${</w:t>
             </w:r>
+            <w:proofErr w:type="spellStart"/>
+            <w:proofErr w:type="gramStart"/>
             <w:r>
               <w:rPr>
                 <w:color w:val="000000" w:themeColor="text1"/>
@@ -3949,7 +4460,16 @@
                 <w:color w:val="000000" w:themeColor="text1"/>
                 <w:lang w:val="en-US"/>
               </w:rPr>
-              <w:t>.director.position}</w:t>
+              <w:t>.director.position</w:t>
+            </w:r>
+            <w:proofErr w:type="spellEnd"/>
+            <w:proofErr w:type="gramEnd"/>
+            <w:r>
+              <w:rPr>
+                <w:color w:val="000000" w:themeColor="text1"/>
+                <w:lang w:val="en-US"/>
+              </w:rPr>
+              <w:t>}</w:t>
             </w:r>
           </w:p>
           <w:p>
@@ -3968,6 +4488,7 @@
               </w:rPr>
               <w:t>${</w:t>
             </w:r>
+            <w:proofErr w:type="spellStart"/>
             <w:r>
               <w:rPr>
                 <w:color w:val="000000" w:themeColor="text1"/>
@@ -3980,7 +4501,15 @@
                 <w:color w:val="000000" w:themeColor="text1"/>
                 <w:lang w:val="en-US"/>
               </w:rPr>
-              <w:t>OrType}</w:t>
+              <w:t>OrType</w:t>
+            </w:r>
+            <w:proofErr w:type="spellEnd"/>
+            <w:r>
+              <w:rPr>
+                <w:color w:val="000000" w:themeColor="text1"/>
+                <w:lang w:val="en-US"/>
+              </w:rPr>
+              <w:t>}</w:t>
             </w:r>
           </w:p>
         </w:tc>
@@ -4021,6 +4550,7 @@
               </w:rPr>
               <w:t>${</w:t>
             </w:r>
+            <w:proofErr w:type="spellStart"/>
             <w:r>
               <w:rPr>
                 <w:color w:val="000000" w:themeColor="text1"/>
@@ -4033,7 +4563,15 @@
                 <w:color w:val="000000" w:themeColor="text1"/>
                 <w:lang w:val="en-US"/>
               </w:rPr>
-              <w:t>.nameOrType}</w:t>
+              <w:t>.nameOrType</w:t>
+            </w:r>
+            <w:proofErr w:type="spellEnd"/>
+            <w:r>
+              <w:rPr>
+                <w:color w:val="000000" w:themeColor="text1"/>
+                <w:lang w:val="en-US"/>
+              </w:rPr>
+              <w:t>}</w:t>
             </w:r>
           </w:p>
         </w:tc>
@@ -4064,7 +4602,25 @@
                 <w:color w:val="000000" w:themeColor="text1"/>
                 <w:lang w:val="en-US"/>
               </w:rPr>
-              <w:t>${projectOrganization.director.ShortFullName}</w:t>
+              <w:t>${</w:t>
+            </w:r>
+            <w:proofErr w:type="spellStart"/>
+            <w:proofErr w:type="gramStart"/>
+            <w:r>
+              <w:rPr>
+                <w:color w:val="000000" w:themeColor="text1"/>
+                <w:lang w:val="en-US"/>
+              </w:rPr>
+              <w:t>projectOrganization.director.ShortFullName</w:t>
+            </w:r>
+            <w:proofErr w:type="spellEnd"/>
+            <w:proofErr w:type="gramEnd"/>
+            <w:r>
+              <w:rPr>
+                <w:color w:val="000000" w:themeColor="text1"/>
+                <w:lang w:val="en-US"/>
+              </w:rPr>
+              <w:t>}</w:t>
             </w:r>
           </w:p>
           <w:p>
@@ -4078,33 +4634,10 @@
             </w:pPr>
             <w:r>
               <w:rPr>
-                <w:rFonts w:eastAsia="Calibri"/>
-                <w:color w:val="000000" w:themeColor="text1"/>
-              </w:rPr>
-              <w:t>М</w:t>
-            </w:r>
-            <w:r>
-              <w:rPr>
-                <w:rFonts w:eastAsia="Calibri"/>
-                <w:color w:val="000000" w:themeColor="text1"/>
-                <w:lang w:val="en-US"/>
-              </w:rPr>
-              <w:t>.</w:t>
-            </w:r>
-            <w:r>
-              <w:rPr>
-                <w:rFonts w:eastAsia="Calibri"/>
-                <w:color w:val="000000" w:themeColor="text1"/>
-              </w:rPr>
-              <w:t>П</w:t>
-            </w:r>
-            <w:r>
-              <w:rPr>
-                <w:rFonts w:eastAsia="Calibri"/>
-                <w:color w:val="000000" w:themeColor="text1"/>
-                <w:lang w:val="en-US"/>
-              </w:rPr>
-              <w:t>.</w:t>
+                <w:color w:val="000000" w:themeColor="text1"/>
+                <w:lang w:val="en-US"/>
+              </w:rPr>
+              <w:t>М.П.</w:t>
             </w:r>
           </w:p>
         </w:tc>
@@ -4117,14 +4650,12 @@
               <w:pStyle w:val="-f2"/>
               <w:ind w:firstLine="0"/>
               <w:rPr>
-                <w:rFonts w:eastAsia="Calibri"/>
-                <w:color w:val="000000" w:themeColor="text1"/>
-                <w:lang w:val="en-US"/>
-              </w:rPr>
-            </w:pPr>
-            <w:r>
-              <w:rPr>
-                <w:rFonts w:eastAsia="Calibri"/>
+                <w:color w:val="000000" w:themeColor="text1"/>
+                <w:lang w:val="en-US"/>
+              </w:rPr>
+            </w:pPr>
+            <w:r>
+              <w:rPr>
                 <w:color w:val="000000" w:themeColor="text1"/>
                 <w:lang w:val="en-US"/>
               </w:rPr>
@@ -4132,7 +4663,6 @@
             </w:r>
             <w:r>
               <w:rPr>
-                <w:rFonts w:eastAsia="Calibri"/>
                 <w:color w:val="000000" w:themeColor="text1"/>
                 <w:lang w:val="en-US"/>
               </w:rPr>
@@ -4140,11 +4670,28 @@
             </w:r>
             <w:r>
               <w:rPr>
-                <w:rFonts w:eastAsia="Calibri"/>
-                <w:color w:val="000000" w:themeColor="text1"/>
-                <w:lang w:val="en-US"/>
-              </w:rPr>
-              <w:t>${myOrg.director.ShortFullName}</w:t>
+                <w:color w:val="000000" w:themeColor="text1"/>
+                <w:lang w:val="en-US"/>
+              </w:rPr>
+              <w:t>${</w:t>
+            </w:r>
+            <w:proofErr w:type="spellStart"/>
+            <w:proofErr w:type="gramStart"/>
+            <w:r>
+              <w:rPr>
+                <w:color w:val="000000" w:themeColor="text1"/>
+                <w:lang w:val="en-US"/>
+              </w:rPr>
+              <w:t>myOrg.director.ShortFullName</w:t>
+            </w:r>
+            <w:proofErr w:type="spellEnd"/>
+            <w:proofErr w:type="gramEnd"/>
+            <w:r>
+              <w:rPr>
+                <w:color w:val="000000" w:themeColor="text1"/>
+                <w:lang w:val="en-US"/>
+              </w:rPr>
+              <w:t>}</w:t>
             </w:r>
           </w:p>
           <w:p>
@@ -4158,33 +4705,10 @@
             </w:pPr>
             <w:r>
               <w:rPr>
-                <w:rFonts w:eastAsia="Calibri"/>
-                <w:color w:val="000000" w:themeColor="text1"/>
-              </w:rPr>
-              <w:t>М</w:t>
-            </w:r>
-            <w:r>
-              <w:rPr>
-                <w:rFonts w:eastAsia="Calibri"/>
-                <w:color w:val="000000" w:themeColor="text1"/>
-                <w:lang w:val="en-US"/>
-              </w:rPr>
-              <w:t>.</w:t>
-            </w:r>
-            <w:r>
-              <w:rPr>
-                <w:rFonts w:eastAsia="Calibri"/>
-                <w:color w:val="000000" w:themeColor="text1"/>
-              </w:rPr>
-              <w:t>П</w:t>
-            </w:r>
-            <w:r>
-              <w:rPr>
-                <w:rFonts w:eastAsia="Calibri"/>
-                <w:color w:val="000000" w:themeColor="text1"/>
-                <w:lang w:val="en-US"/>
-              </w:rPr>
-              <w:t>.</w:t>
+                <w:color w:val="000000" w:themeColor="text1"/>
+                <w:lang w:val="en-US"/>
+              </w:rPr>
+              <w:t>М.П.</w:t>
             </w:r>
           </w:p>
         </w:tc>
@@ -4267,6 +4791,8 @@
         </w:rPr>
         <w:t>к Договору подряда № ${</w:t>
       </w:r>
+      <w:proofErr w:type="spellStart"/>
+      <w:proofErr w:type="gramStart"/>
       <w:r>
         <w:rPr>
           <w:b/>
@@ -4277,6 +4803,8 @@
         </w:rPr>
         <w:t>project.number</w:t>
       </w:r>
+      <w:proofErr w:type="spellEnd"/>
+      <w:proofErr w:type="gramEnd"/>
       <w:r>
         <w:rPr>
           <w:b/>
@@ -4540,7 +5068,20 @@
               <w:pStyle w:val="-fa"/>
             </w:pPr>
             <w:r>
-              <w:t>${project_irds.number}</w:t>
+              <w:t>${</w:t>
+            </w:r>
+            <w:proofErr w:type="spellStart"/>
+            <w:r>
+              <w:t>project_</w:t>
+            </w:r>
+            <w:proofErr w:type="gramStart"/>
+            <w:r>
+              <w:t>irds.number</w:t>
+            </w:r>
+            <w:proofErr w:type="spellEnd"/>
+            <w:proofErr w:type="gramEnd"/>
+            <w:r>
+              <w:t>}</w:t>
             </w:r>
           </w:p>
           <w:p>
@@ -4595,9 +5136,18 @@
     </w:p>
     <w:p>
       <w:pPr>
-        <w:pStyle w:val="-fa"/>
-        <w:rPr>
-          <w:lang w:val="en-US"/>
+        <w:keepNext/>
+        <w:numPr>
+          <w:ilvl w:val="2"/>
+          <w:numId w:val="0"/>
+        </w:numPr>
+        <w:tabs>
+          <w:tab w:val="left" w:pos="0"/>
+        </w:tabs>
+        <w:snapToGrid w:val="0"/>
+        <w:outlineLvl w:val="2"/>
+        <w:rPr>
+          <w:bCs/>
         </w:rPr>
       </w:pPr>
     </w:p>
@@ -4639,7 +5189,6 @@
               <w:outlineLvl w:val="2"/>
               <w:rPr>
                 <w:bCs/>
-                <w:lang w:val="en-US"/>
               </w:rPr>
             </w:pPr>
             <w:r>
@@ -4651,7 +5200,6 @@
             <w:r>
               <w:rPr>
                 <w:bCs/>
-                <w:lang w:val="en-US"/>
               </w:rPr>
               <w:t xml:space="preserve"> </w:t>
             </w:r>
@@ -4664,57 +5212,9 @@
             <w:r>
               <w:rPr>
                 <w:bCs/>
-                <w:lang w:val="en-US"/>
               </w:rPr>
               <w:t>:</w:t>
             </w:r>
-          </w:p>
-          <w:p>
-            <w:pPr>
-              <w:tabs>
-                <w:tab w:val="left" w:pos="8010"/>
-              </w:tabs>
-              <w:rPr>
-                <w:bCs/>
-                <w:lang w:val="en-US"/>
-              </w:rPr>
-            </w:pPr>
-            <w:r>
-              <w:rPr>
-                <w:bCs/>
-                <w:lang w:val="en-US"/>
-              </w:rPr>
-              <w:t>${projectOrganization.director.position}</w:t>
-            </w:r>
-          </w:p>
-          <w:p>
-            <w:pPr>
-              <w:tabs>
-                <w:tab w:val="left" w:pos="8010"/>
-              </w:tabs>
-              <w:rPr>
-                <w:bCs/>
-                <w:lang w:val="en-US"/>
-              </w:rPr>
-            </w:pPr>
-            <w:r>
-              <w:rPr>
-                <w:bCs/>
-                <w:lang w:val="en-US"/>
-              </w:rPr>
-              <w:t>${projectOrganization.nameOrType}</w:t>
-            </w:r>
-          </w:p>
-          <w:p>
-            <w:pPr>
-              <w:tabs>
-                <w:tab w:val="left" w:pos="8010"/>
-              </w:tabs>
-              <w:rPr>
-                <w:bCs/>
-                <w:lang w:val="en-US"/>
-              </w:rPr>
-            </w:pPr>
           </w:p>
           <w:p>
             <w:pPr>
@@ -4730,15 +5230,29 @@
               <w:outlineLvl w:val="2"/>
               <w:rPr>
                 <w:bCs/>
-                <w:lang w:val="en-US"/>
               </w:rPr>
             </w:pPr>
             <w:r>
               <w:rPr>
                 <w:bCs/>
-                <w:lang w:val="en-US"/>
-              </w:rPr>
-              <w:t>________${projectOrganization.director.ShortFullName}</w:t>
+              </w:rPr>
+              <w:t>${</w:t>
+            </w:r>
+            <w:proofErr w:type="spellStart"/>
+            <w:proofErr w:type="gramStart"/>
+            <w:r>
+              <w:rPr>
+                <w:bCs/>
+              </w:rPr>
+              <w:t>projectOrganization.director.position</w:t>
+            </w:r>
+            <w:proofErr w:type="spellEnd"/>
+            <w:proofErr w:type="gramEnd"/>
+            <w:r>
+              <w:rPr>
+                <w:bCs/>
+              </w:rPr>
+              <w:t>}</w:t>
             </w:r>
           </w:p>
           <w:p>
@@ -4755,32 +5269,29 @@
               <w:outlineLvl w:val="2"/>
               <w:rPr>
                 <w:bCs/>
-                <w:lang w:val="en-US"/>
               </w:rPr>
             </w:pPr>
             <w:r>
               <w:rPr>
                 <w:bCs/>
               </w:rPr>
-              <w:t>«____»____________ 2024 г</w:t>
-            </w:r>
-          </w:p>
-          <w:p>
-            <w:pPr>
-              <w:tabs>
-                <w:tab w:val="left" w:pos="8010"/>
-              </w:tabs>
+              <w:t>${</w:t>
+            </w:r>
+            <w:proofErr w:type="spellStart"/>
+            <w:r>
               <w:rPr>
                 <w:bCs/>
-                <w:lang w:val="en-US"/>
-              </w:rPr>
-            </w:pPr>
-          </w:p>
-        </w:tc>
-        <w:tc>
-          <w:tcPr>
-            <w:tcW w:w="4680" w:type="dxa"/>
-          </w:tcPr>
+              </w:rPr>
+              <w:t>projectOrganization.nameOrType</w:t>
+            </w:r>
+            <w:proofErr w:type="spellEnd"/>
+            <w:r>
+              <w:rPr>
+                <w:bCs/>
+              </w:rPr>
+              <w:t>}</w:t>
+            </w:r>
+          </w:p>
           <w:p>
             <w:pPr>
               <w:keepNext/>
@@ -4797,89 +5308,6 @@
                 <w:bCs/>
               </w:rPr>
             </w:pPr>
-            <w:r>
-              <w:rPr>
-                <w:bCs/>
-              </w:rPr>
-              <w:t>От</w:t>
-            </w:r>
-            <w:r>
-              <w:rPr>
-                <w:bCs/>
-              </w:rPr>
-              <w:t xml:space="preserve"> </w:t>
-            </w:r>
-            <w:r>
-              <w:rPr>
-                <w:bCs/>
-              </w:rPr>
-              <w:t>Подрядчика</w:t>
-            </w:r>
-            <w:r>
-              <w:rPr>
-                <w:bCs/>
-              </w:rPr>
-              <w:t>:</w:t>
-            </w:r>
-          </w:p>
-          <w:p>
-            <w:pPr>
-              <w:rPr>
-                <w:bCs/>
-              </w:rPr>
-            </w:pPr>
-            <w:r>
-              <w:rPr>
-                <w:bCs/>
-              </w:rPr>
-              <w:t>Генерального директора</w:t>
-            </w:r>
-          </w:p>
-          <w:p>
-            <w:pPr>
-              <w:rPr>
-                <w:bCs/>
-              </w:rPr>
-            </w:pPr>
-            <w:r>
-              <w:rPr>
-                <w:bCs/>
-              </w:rPr>
-              <w:t>${</w:t>
-            </w:r>
-            <w:r>
-              <w:rPr>
-                <w:bCs/>
-                <w:lang w:val="en-US"/>
-              </w:rPr>
-              <w:t>myOrg</w:t>
-            </w:r>
-            <w:r>
-              <w:rPr>
-                <w:bCs/>
-              </w:rPr>
-              <w:t>.</w:t>
-            </w:r>
-            <w:r>
-              <w:rPr>
-                <w:bCs/>
-                <w:lang w:val="en-US"/>
-              </w:rPr>
-              <w:t>nameOrType</w:t>
-            </w:r>
-            <w:r>
-              <w:rPr>
-                <w:bCs/>
-              </w:rPr>
-              <w:t>}</w:t>
-            </w:r>
-          </w:p>
-          <w:p>
-            <w:pPr>
-              <w:rPr>
-                <w:bCs/>
-              </w:rPr>
-            </w:pPr>
           </w:p>
           <w:p>
             <w:pPr>
@@ -4903,63 +5331,288 @@
               </w:rPr>
               <w:t>________${</w:t>
             </w:r>
+            <w:proofErr w:type="spellStart"/>
+            <w:proofErr w:type="gramStart"/>
             <w:r>
               <w:rPr>
                 <w:bCs/>
-                <w:lang w:val="en-US"/>
+              </w:rPr>
+              <w:t>projectOrganization.director.ShortFullName</w:t>
+            </w:r>
+            <w:proofErr w:type="spellEnd"/>
+            <w:proofErr w:type="gramEnd"/>
+            <w:r>
+              <w:rPr>
+                <w:bCs/>
+              </w:rPr>
+              <w:t>}</w:t>
+            </w:r>
+          </w:p>
+          <w:p>
+            <w:pPr>
+              <w:keepNext/>
+              <w:numPr>
+                <w:ilvl w:val="2"/>
+                <w:numId w:val="0"/>
+              </w:numPr>
+              <w:tabs>
+                <w:tab w:val="left" w:pos="0"/>
+              </w:tabs>
+              <w:snapToGrid w:val="0"/>
+              <w:outlineLvl w:val="2"/>
+              <w:rPr>
+                <w:bCs/>
+              </w:rPr>
+            </w:pPr>
+            <w:r>
+              <w:rPr>
+                <w:bCs/>
+              </w:rPr>
+              <w:t>«___</w:t>
+            </w:r>
+            <w:proofErr w:type="gramStart"/>
+            <w:r>
+              <w:rPr>
+                <w:bCs/>
+              </w:rPr>
+              <w:t>_»_</w:t>
+            </w:r>
+            <w:proofErr w:type="gramEnd"/>
+            <w:r>
+              <w:rPr>
+                <w:bCs/>
+              </w:rPr>
+              <w:t>___________ 2024 г</w:t>
+            </w:r>
+          </w:p>
+          <w:p>
+            <w:pPr>
+              <w:keepNext/>
+              <w:numPr>
+                <w:ilvl w:val="2"/>
+                <w:numId w:val="0"/>
+              </w:numPr>
+              <w:tabs>
+                <w:tab w:val="left" w:pos="0"/>
+              </w:tabs>
+              <w:snapToGrid w:val="0"/>
+              <w:outlineLvl w:val="2"/>
+              <w:rPr>
+                <w:bCs/>
+              </w:rPr>
+            </w:pPr>
+          </w:p>
+        </w:tc>
+        <w:tc>
+          <w:tcPr>
+            <w:tcW w:w="4680" w:type="dxa"/>
+          </w:tcPr>
+          <w:p>
+            <w:pPr>
+              <w:keepNext/>
+              <w:numPr>
+                <w:ilvl w:val="2"/>
+                <w:numId w:val="0"/>
+              </w:numPr>
+              <w:tabs>
+                <w:tab w:val="left" w:pos="0"/>
+              </w:tabs>
+              <w:snapToGrid w:val="0"/>
+              <w:outlineLvl w:val="2"/>
+              <w:rPr>
+                <w:bCs/>
+              </w:rPr>
+            </w:pPr>
+            <w:r>
+              <w:rPr>
+                <w:bCs/>
+              </w:rPr>
+              <w:t>От</w:t>
+            </w:r>
+            <w:r>
+              <w:rPr>
+                <w:bCs/>
+              </w:rPr>
+              <w:t xml:space="preserve"> </w:t>
+            </w:r>
+            <w:r>
+              <w:rPr>
+                <w:bCs/>
+              </w:rPr>
+              <w:t>Подрядчика</w:t>
+            </w:r>
+            <w:r>
+              <w:rPr>
+                <w:bCs/>
+              </w:rPr>
+              <w:t>:</w:t>
+            </w:r>
+          </w:p>
+          <w:p>
+            <w:pPr>
+              <w:keepNext/>
+              <w:numPr>
+                <w:ilvl w:val="2"/>
+                <w:numId w:val="0"/>
+              </w:numPr>
+              <w:tabs>
+                <w:tab w:val="left" w:pos="0"/>
+              </w:tabs>
+              <w:snapToGrid w:val="0"/>
+              <w:outlineLvl w:val="2"/>
+              <w:rPr>
+                <w:bCs/>
+              </w:rPr>
+            </w:pPr>
+            <w:r>
+              <w:rPr>
+                <w:bCs/>
+              </w:rPr>
+              <w:t>Генерального директора</w:t>
+            </w:r>
+          </w:p>
+          <w:p>
+            <w:pPr>
+              <w:keepNext/>
+              <w:numPr>
+                <w:ilvl w:val="2"/>
+                <w:numId w:val="0"/>
+              </w:numPr>
+              <w:tabs>
+                <w:tab w:val="left" w:pos="0"/>
+              </w:tabs>
+              <w:snapToGrid w:val="0"/>
+              <w:outlineLvl w:val="2"/>
+              <w:rPr>
+                <w:bCs/>
+              </w:rPr>
+            </w:pPr>
+            <w:r>
+              <w:rPr>
+                <w:bCs/>
+              </w:rPr>
+              <w:t>${</w:t>
+            </w:r>
+            <w:proofErr w:type="spellStart"/>
+            <w:r>
+              <w:rPr>
+                <w:bCs/>
               </w:rPr>
               <w:t>myOrg</w:t>
             </w:r>
+            <w:proofErr w:type="spellEnd"/>
             <w:r>
               <w:rPr>
                 <w:bCs/>
               </w:rPr>
               <w:t>.</w:t>
             </w:r>
+            <w:proofErr w:type="spellStart"/>
             <w:r>
               <w:rPr>
                 <w:bCs/>
-                <w:lang w:val="en-US"/>
-              </w:rPr>
-              <w:t>director</w:t>
-            </w:r>
+              </w:rPr>
+              <w:t>nameOrType</w:t>
+            </w:r>
+            <w:proofErr w:type="spellEnd"/>
             <w:r>
               <w:rPr>
                 <w:bCs/>
               </w:rPr>
-              <w:t>.</w:t>
-            </w:r>
-            <w:r>
+              <w:t>}</w:t>
+            </w:r>
+          </w:p>
+          <w:p>
+            <w:pPr>
+              <w:keepNext/>
+              <w:numPr>
+                <w:ilvl w:val="2"/>
+                <w:numId w:val="0"/>
+              </w:numPr>
+              <w:tabs>
+                <w:tab w:val="left" w:pos="0"/>
+              </w:tabs>
+              <w:snapToGrid w:val="0"/>
+              <w:outlineLvl w:val="2"/>
               <w:rPr>
                 <w:bCs/>
-                <w:lang w:val="en-US"/>
-              </w:rPr>
-              <w:t>ShortFullName</w:t>
-            </w:r>
-            <w:r>
+              </w:rPr>
+            </w:pPr>
+          </w:p>
+          <w:p>
+            <w:pPr>
+              <w:keepNext/>
+              <w:numPr>
+                <w:ilvl w:val="2"/>
+                <w:numId w:val="0"/>
+              </w:numPr>
+              <w:tabs>
+                <w:tab w:val="left" w:pos="0"/>
+              </w:tabs>
+              <w:snapToGrid w:val="0"/>
+              <w:outlineLvl w:val="2"/>
               <w:rPr>
                 <w:bCs/>
               </w:rPr>
+            </w:pPr>
+            <w:r>
+              <w:rPr>
+                <w:bCs/>
+              </w:rPr>
+              <w:t>________${</w:t>
+            </w:r>
+            <w:proofErr w:type="spellStart"/>
+            <w:proofErr w:type="gramStart"/>
+            <w:r>
+              <w:rPr>
+                <w:bCs/>
+              </w:rPr>
+              <w:t>myOrg.director.ShortFullName</w:t>
+            </w:r>
+            <w:proofErr w:type="spellEnd"/>
+            <w:proofErr w:type="gramEnd"/>
+            <w:r>
+              <w:rPr>
+                <w:bCs/>
+              </w:rPr>
               <w:t>}</w:t>
             </w:r>
           </w:p>
           <w:p>
             <w:pPr>
+              <w:keepNext/>
+              <w:numPr>
+                <w:ilvl w:val="2"/>
+                <w:numId w:val="0"/>
+              </w:numPr>
               <w:tabs>
-                <w:tab w:val="left" w:pos="8010"/>
+                <w:tab w:val="left" w:pos="0"/>
               </w:tabs>
+              <w:snapToGrid w:val="0"/>
+              <w:outlineLvl w:val="2"/>
               <w:rPr>
                 <w:bCs/>
-                <w:lang w:val="en-US"/>
-              </w:rPr>
-            </w:pPr>
-            <w:r>
-              <w:rPr>
-                <w:rFonts w:eastAsiaTheme="majorEastAsia" w:cstheme="majorBidi"/>
-                <w:color w:val="1F3763" w:themeColor="accent1" w:themeShade="7F"/>
-                <w:lang w:val="en-US"/>
-              </w:rPr>
-              <w:t>${date_create_full}</w:t>
+              </w:rPr>
+            </w:pPr>
+            <w:r>
+              <w:rPr>
+                <w:bCs/>
+              </w:rPr>
+              <w:t>${</w:t>
+            </w:r>
+            <w:proofErr w:type="spellStart"/>
+            <w:r>
+              <w:rPr>
+                <w:bCs/>
+              </w:rPr>
+              <w:t>date_create_full</w:t>
+            </w:r>
+            <w:proofErr w:type="spellEnd"/>
+            <w:r>
+              <w:rPr>
+                <w:bCs/>
+              </w:rPr>
+              <w:t>}</w:t>
             </w:r>
           </w:p>
         </w:tc>
@@ -5030,7 +5683,31 @@
           <w:iCs/>
           <w:color w:val="000000" w:themeColor="text1"/>
         </w:rPr>
-        <w:t>к Договору подряда № ${project.number}</w:t>
+        <w:t>к Договору подряда № ${</w:t>
+      </w:r>
+      <w:proofErr w:type="spellStart"/>
+      <w:proofErr w:type="gramStart"/>
+      <w:r>
+        <w:rPr>
+          <w:b/>
+          <w:bCs/>
+          <w:i/>
+          <w:iCs/>
+          <w:color w:val="000000" w:themeColor="text1"/>
+        </w:rPr>
+        <w:t>project.number</w:t>
+      </w:r>
+      <w:proofErr w:type="spellEnd"/>
+      <w:proofErr w:type="gramEnd"/>
+      <w:r>
+        <w:rPr>
+          <w:b/>
+          <w:bCs/>
+          <w:i/>
+          <w:iCs/>
+          <w:color w:val="000000" w:themeColor="text1"/>
+        </w:rPr>
+        <w:t>}</w:t>
       </w:r>
     </w:p>
     <w:p>
@@ -5203,7 +5880,15 @@
               <w:pStyle w:val="-fa"/>
             </w:pPr>
             <w:r>
-              <w:t>Срок выполнения работ (дн.)</w:t>
+              <w:t>Срок выполнения работ (</w:t>
+            </w:r>
+            <w:proofErr w:type="spellStart"/>
+            <w:r>
+              <w:t>дн</w:t>
+            </w:r>
+            <w:proofErr w:type="spellEnd"/>
+            <w:r>
+              <w:t>.)</w:t>
             </w:r>
           </w:p>
         </w:tc>
@@ -5343,7 +6028,15 @@
               <w:pStyle w:val="-fa"/>
             </w:pPr>
             <w:r>
-              <w:t>${projectStages.number}</w:t>
+              <w:t>${</w:t>
+            </w:r>
+            <w:proofErr w:type="spellStart"/>
+            <w:r>
+              <w:t>projectStages.number</w:t>
+            </w:r>
+            <w:proofErr w:type="spellEnd"/>
+            <w:r>
+              <w:t>}</w:t>
             </w:r>
           </w:p>
         </w:tc>
@@ -5369,7 +6062,17 @@
               <w:pStyle w:val="-fa"/>
             </w:pPr>
             <w:r>
-              <w:t>${projectStages.stage.duration}</w:t>
+              <w:t>${</w:t>
+            </w:r>
+            <w:proofErr w:type="spellStart"/>
+            <w:proofErr w:type="gramStart"/>
+            <w:r>
+              <w:t>projectStages.stage.duration</w:t>
+            </w:r>
+            <w:proofErr w:type="spellEnd"/>
+            <w:proofErr w:type="gramEnd"/>
+            <w:r>
+              <w:t>}</w:t>
             </w:r>
           </w:p>
         </w:tc>
@@ -5382,7 +6085,17 @@
               <w:pStyle w:val="-fa"/>
             </w:pPr>
             <w:r>
-              <w:t>${projectStages.stage.price}</w:t>
+              <w:t>${</w:t>
+            </w:r>
+            <w:proofErr w:type="spellStart"/>
+            <w:proofErr w:type="gramStart"/>
+            <w:r>
+              <w:t>projectStages.stage.price</w:t>
+            </w:r>
+            <w:proofErr w:type="spellEnd"/>
+            <w:proofErr w:type="gramEnd"/>
+            <w:r>
+              <w:t>}</w:t>
             </w:r>
           </w:p>
         </w:tc>
@@ -5395,7 +6108,15 @@
               <w:pStyle w:val="-fa"/>
             </w:pPr>
             <w:r>
-              <w:t>${projectStages.stage.endPrice}</w:t>
+              <w:t>${</w:t>
+            </w:r>
+            <w:proofErr w:type="spellStart"/>
+            <w:r>
+              <w:t>projectStages.stage.endPrice</w:t>
+            </w:r>
+            <w:proofErr w:type="spellEnd"/>
+            <w:r>
+              <w:t>}</w:t>
             </w:r>
           </w:p>
         </w:tc>
@@ -5408,7 +6129,15 @@
               <w:pStyle w:val="-fa"/>
             </w:pPr>
             <w:r>
-              <w:t>${projectStages.payDay}</w:t>
+              <w:t>${</w:t>
+            </w:r>
+            <w:proofErr w:type="spellStart"/>
+            <w:r>
+              <w:t>projectStages.payDay</w:t>
+            </w:r>
+            <w:proofErr w:type="spellEnd"/>
+            <w:r>
+              <w:t>}</w:t>
             </w:r>
           </w:p>
         </w:tc>
@@ -5460,7 +6189,15 @@
               <w:jc w:val="center"/>
             </w:pPr>
             <w:r>
-              <w:t>${projectStages.stage.priceTotal}</w:t>
+              <w:t>${</w:t>
+            </w:r>
+            <w:proofErr w:type="spellStart"/>
+            <w:r>
+              <w:t>projectStages.stage.priceTotal</w:t>
+            </w:r>
+            <w:proofErr w:type="spellEnd"/>
+            <w:r>
+              <w:t>}</w:t>
             </w:r>
           </w:p>
         </w:tc>
@@ -5473,7 +6210,15 @@
               <w:jc w:val="center"/>
             </w:pPr>
             <w:r>
-              <w:t>${projectStages.stage.endPriceTotal}</w:t>
+              <w:t>${</w:t>
+            </w:r>
+            <w:proofErr w:type="spellStart"/>
+            <w:r>
+              <w:t>projectStages.stage.endPriceTotal</w:t>
+            </w:r>
+            <w:proofErr w:type="spellEnd"/>
+            <w:r>
+              <w:t>}</w:t>
             </w:r>
           </w:p>
         </w:tc>
@@ -5505,11 +6250,49 @@
           <w:lang w:val="en-US"/>
         </w:rPr>
       </w:pPr>
+      <w:proofErr w:type="spellStart"/>
       <w:r>
         <w:rPr>
           <w:lang w:val="en-US"/>
         </w:rPr>
-        <w:t>Сумма к оплате: ${projectStages.stage.priceTotalToName}</w:t>
+        <w:t>Сумма</w:t>
+      </w:r>
+      <w:proofErr w:type="spellEnd"/>
+      <w:r>
+        <w:rPr>
+          <w:lang w:val="en-US"/>
+        </w:rPr>
+        <w:t xml:space="preserve"> к </w:t>
+      </w:r>
+      <w:proofErr w:type="spellStart"/>
+      <w:r>
+        <w:rPr>
+          <w:lang w:val="en-US"/>
+        </w:rPr>
+        <w:t>оплате</w:t>
+      </w:r>
+      <w:proofErr w:type="spellEnd"/>
+      <w:r>
+        <w:rPr>
+          <w:lang w:val="en-US"/>
+        </w:rPr>
+        <w:t>: ${</w:t>
+      </w:r>
+      <w:proofErr w:type="spellStart"/>
+      <w:proofErr w:type="gramStart"/>
+      <w:r>
+        <w:rPr>
+          <w:lang w:val="en-US"/>
+        </w:rPr>
+        <w:t>projectStages.stage.priceTotalToName</w:t>
+      </w:r>
+      <w:proofErr w:type="spellEnd"/>
+      <w:proofErr w:type="gramEnd"/>
+      <w:r>
+        <w:rPr>
+          <w:lang w:val="en-US"/>
+        </w:rPr>
+        <w:t>}</w:t>
       </w:r>
     </w:p>
     <w:p>
@@ -5554,7 +6337,7 @@
           </w:tcPr>
           <w:p>
             <w:pPr>
-              <w:pStyle w:val="3"/>
+              <w:keepNext/>
               <w:numPr>
                 <w:ilvl w:val="2"/>
                 <w:numId w:val="0"/>
@@ -5563,16 +6346,21 @@
                 <w:tab w:val="left" w:pos="0"/>
               </w:tabs>
               <w:snapToGrid w:val="0"/>
-              <w:spacing w:before="0"/>
-              <w:rPr>
-                <w:rFonts w:ascii="Times New Roman" w:hAnsi="Times New Roman"/>
-                <w:lang w:val="en-US"/>
-              </w:rPr>
-            </w:pPr>
-          </w:p>
-          <w:p>
-            <w:pPr>
-              <w:pStyle w:val="3"/>
+              <w:outlineLvl w:val="2"/>
+              <w:rPr>
+                <w:bCs/>
+              </w:rPr>
+            </w:pPr>
+            <w:r>
+              <w:rPr>
+                <w:bCs/>
+              </w:rPr>
+              <w:t>От Заказчика:</w:t>
+            </w:r>
+          </w:p>
+          <w:p>
+            <w:pPr>
+              <w:keepNext/>
               <w:numPr>
                 <w:ilvl w:val="2"/>
                 <w:numId w:val="0"/>
@@ -5581,96 +6369,37 @@
                 <w:tab w:val="left" w:pos="0"/>
               </w:tabs>
               <w:snapToGrid w:val="0"/>
-              <w:spacing w:before="0"/>
-              <w:rPr>
-                <w:rFonts w:ascii="Times New Roman" w:hAnsi="Times New Roman"/>
-                <w:lang w:val="en-US"/>
-              </w:rPr>
-            </w:pPr>
-            <w:r>
-              <w:rPr>
-                <w:rFonts w:ascii="Times New Roman" w:hAnsi="Times New Roman"/>
-                <w:lang w:val="en-US"/>
-              </w:rPr>
-              <w:t>От</w:t>
-            </w:r>
-            <w:r>
-              <w:rPr>
-                <w:rFonts w:ascii="Times New Roman" w:hAnsi="Times New Roman"/>
-                <w:lang w:val="en-US"/>
-              </w:rPr>
-              <w:t xml:space="preserve"> </w:t>
-            </w:r>
-            <w:r>
-              <w:rPr>
-                <w:rFonts w:ascii="Times New Roman" w:hAnsi="Times New Roman"/>
-                <w:lang w:val="en-US"/>
-              </w:rPr>
-              <w:t>Заказчика</w:t>
-            </w:r>
-            <w:r>
-              <w:rPr>
-                <w:rFonts w:ascii="Times New Roman" w:hAnsi="Times New Roman"/>
-                <w:lang w:val="en-US"/>
-              </w:rPr>
-              <w:t>:</w:t>
-            </w:r>
-          </w:p>
-          <w:p>
-            <w:pPr>
-              <w:tabs>
-                <w:tab w:val="left" w:pos="8010"/>
-              </w:tabs>
-              <w:rPr>
-                <w:rFonts w:eastAsiaTheme="majorEastAsia" w:cstheme="majorBidi"/>
-                <w:color w:val="1F3763" w:themeColor="accent1" w:themeShade="7F"/>
-                <w:lang w:val="en-US"/>
-              </w:rPr>
-            </w:pPr>
-            <w:r>
-              <w:rPr>
-                <w:rFonts w:eastAsiaTheme="majorEastAsia" w:cstheme="majorBidi"/>
-                <w:color w:val="1F3763" w:themeColor="accent1" w:themeShade="7F"/>
-                <w:lang w:val="en-US"/>
-              </w:rPr>
-              <w:t>${projectOrganization.director.position}</w:t>
-            </w:r>
-          </w:p>
-          <w:p>
-            <w:pPr>
-              <w:tabs>
-                <w:tab w:val="left" w:pos="8010"/>
-              </w:tabs>
-              <w:rPr>
-                <w:rFonts w:eastAsiaTheme="majorEastAsia" w:cstheme="majorBidi"/>
-                <w:color w:val="1F3763" w:themeColor="accent1" w:themeShade="7F"/>
-                <w:lang w:val="en-US"/>
-              </w:rPr>
-            </w:pPr>
-            <w:r>
-              <w:rPr>
-                <w:rFonts w:eastAsiaTheme="majorEastAsia" w:cstheme="majorBidi"/>
-                <w:color w:val="1F3763" w:themeColor="accent1" w:themeShade="7F"/>
-                <w:lang w:val="en-US"/>
-              </w:rPr>
-              <w:t>${projectOrganization.nameOrType}</w:t>
-            </w:r>
-          </w:p>
-          <w:p>
-            <w:pPr>
-              <w:tabs>
-                <w:tab w:val="left" w:pos="8010"/>
-              </w:tabs>
-              <w:rPr>
-                <w:rFonts w:eastAsiaTheme="majorEastAsia" w:cstheme="majorBidi"/>
-                <w:color w:val="1F3763" w:themeColor="accent1" w:themeShade="7F"/>
-                <w:lang w:val="en-US"/>
-              </w:rPr>
-            </w:pPr>
-          </w:p>
-          <w:p>
-            <w:pPr>
-              <w:pStyle w:val="3"/>
+              <w:outlineLvl w:val="2"/>
+              <w:rPr>
+                <w:bCs/>
+              </w:rPr>
+            </w:pPr>
+            <w:r>
+              <w:rPr>
+                <w:bCs/>
+              </w:rPr>
+              <w:t>${</w:t>
+            </w:r>
+            <w:proofErr w:type="spellStart"/>
+            <w:proofErr w:type="gramStart"/>
+            <w:r>
+              <w:rPr>
+                <w:bCs/>
+              </w:rPr>
+              <w:t>projectOrganization.director.position</w:t>
+            </w:r>
+            <w:proofErr w:type="spellEnd"/>
+            <w:proofErr w:type="gramEnd"/>
+            <w:r>
+              <w:rPr>
+                <w:bCs/>
+              </w:rPr>
+              <w:t>}</w:t>
+            </w:r>
+          </w:p>
+          <w:p>
+            <w:pPr>
+              <w:keepNext/>
               <w:numPr>
                 <w:ilvl w:val="2"/>
                 <w:numId w:val="0"/>
@@ -5679,48 +6408,35 @@
                 <w:tab w:val="left" w:pos="0"/>
               </w:tabs>
               <w:snapToGrid w:val="0"/>
-              <w:spacing w:before="0"/>
-              <w:rPr>
-                <w:rFonts w:ascii="Times New Roman" w:hAnsi="Times New Roman"/>
-                <w:lang w:val="en-US"/>
-              </w:rPr>
-            </w:pPr>
-            <w:r>
-              <w:rPr>
-                <w:rFonts w:ascii="Times New Roman" w:hAnsi="Times New Roman"/>
-                <w:lang w:val="en-US"/>
-              </w:rPr>
-              <w:t>________${projectOrganization.director.ShortFullName}</w:t>
-            </w:r>
-          </w:p>
-          <w:p>
-            <w:pPr>
-              <w:tabs>
-                <w:tab w:val="left" w:pos="8010"/>
-              </w:tabs>
-              <w:rPr>
-                <w:rFonts w:eastAsiaTheme="majorEastAsia" w:cstheme="majorBidi"/>
-                <w:color w:val="1F3763" w:themeColor="accent1" w:themeShade="7F"/>
-                <w:lang w:val="en-US"/>
-              </w:rPr>
-            </w:pPr>
-            <w:r>
-              <w:rPr>
-                <w:rFonts w:eastAsiaTheme="majorEastAsia" w:cstheme="majorBidi"/>
-                <w:color w:val="1F3763" w:themeColor="accent1" w:themeShade="7F"/>
-                <w:lang w:val="en-US"/>
-              </w:rPr>
-              <w:t>«____»____________ 2024 г</w:t>
-            </w:r>
-          </w:p>
-        </w:tc>
-        <w:tc>
-          <w:tcPr>
-            <w:tcW w:w="4680" w:type="dxa"/>
-          </w:tcPr>
-          <w:p>
-            <w:pPr>
-              <w:pStyle w:val="3"/>
+              <w:outlineLvl w:val="2"/>
+              <w:rPr>
+                <w:bCs/>
+              </w:rPr>
+            </w:pPr>
+            <w:r>
+              <w:rPr>
+                <w:bCs/>
+              </w:rPr>
+              <w:t>${</w:t>
+            </w:r>
+            <w:proofErr w:type="spellStart"/>
+            <w:r>
+              <w:rPr>
+                <w:bCs/>
+              </w:rPr>
+              <w:t>projectOrganization.nameOrType</w:t>
+            </w:r>
+            <w:proofErr w:type="spellEnd"/>
+            <w:r>
+              <w:rPr>
+                <w:bCs/>
+              </w:rPr>
+              <w:t>}</w:t>
+            </w:r>
+          </w:p>
+          <w:p>
+            <w:pPr>
+              <w:keepNext/>
               <w:numPr>
                 <w:ilvl w:val="2"/>
                 <w:numId w:val="0"/>
@@ -5729,87 +6445,15 @@
                 <w:tab w:val="left" w:pos="0"/>
               </w:tabs>
               <w:snapToGrid w:val="0"/>
-              <w:spacing w:before="0"/>
-              <w:rPr>
-                <w:rFonts w:ascii="Times New Roman" w:hAnsi="Times New Roman"/>
-              </w:rPr>
-            </w:pPr>
-            <w:r>
-              <w:rPr>
-                <w:rFonts w:ascii="Times New Roman" w:hAnsi="Times New Roman"/>
-              </w:rPr>
-              <w:t>От Подрядчика:</w:t>
-            </w:r>
-          </w:p>
-          <w:p>
-            <w:pPr>
+              <w:outlineLvl w:val="2"/>
               <w:rPr>
                 <w:bCs/>
               </w:rPr>
             </w:pPr>
-            <w:r>
-              <w:rPr>
-                <w:bCs/>
-              </w:rPr>
-              <w:t>Генерального директора</w:t>
-            </w:r>
-          </w:p>
-          <w:p>
-            <w:pPr>
-              <w:rPr>
-                <w:rFonts w:eastAsiaTheme="majorEastAsia" w:cstheme="majorBidi"/>
-                <w:color w:val="1F3763" w:themeColor="accent1" w:themeShade="7F"/>
-              </w:rPr>
-            </w:pPr>
-            <w:r>
-              <w:rPr>
-                <w:rFonts w:eastAsiaTheme="majorEastAsia" w:cstheme="majorBidi"/>
-                <w:color w:val="1F3763" w:themeColor="accent1" w:themeShade="7F"/>
-              </w:rPr>
-              <w:t>${</w:t>
-            </w:r>
-            <w:r>
-              <w:rPr>
-                <w:rFonts w:eastAsiaTheme="majorEastAsia" w:cstheme="majorBidi"/>
-                <w:color w:val="1F3763" w:themeColor="accent1" w:themeShade="7F"/>
-                <w:lang w:val="en-US"/>
-              </w:rPr>
-              <w:t>myOrg</w:t>
-            </w:r>
-            <w:r>
-              <w:rPr>
-                <w:rFonts w:eastAsiaTheme="majorEastAsia" w:cstheme="majorBidi"/>
-                <w:color w:val="1F3763" w:themeColor="accent1" w:themeShade="7F"/>
-              </w:rPr>
-              <w:t>.</w:t>
-            </w:r>
-            <w:r>
-              <w:rPr>
-                <w:rFonts w:eastAsiaTheme="majorEastAsia" w:cstheme="majorBidi"/>
-                <w:color w:val="1F3763" w:themeColor="accent1" w:themeShade="7F"/>
-                <w:lang w:val="en-US"/>
-              </w:rPr>
-              <w:t>nameOrType</w:t>
-            </w:r>
-            <w:r>
-              <w:rPr>
-                <w:rFonts w:eastAsiaTheme="majorEastAsia" w:cstheme="majorBidi"/>
-                <w:color w:val="1F3763" w:themeColor="accent1" w:themeShade="7F"/>
-              </w:rPr>
-              <w:t>}</w:t>
-            </w:r>
-          </w:p>
-          <w:p>
-            <w:pPr>
-              <w:rPr>
-                <w:rFonts w:eastAsiaTheme="majorEastAsia" w:cstheme="majorBidi"/>
-                <w:color w:val="1F3763" w:themeColor="accent1" w:themeShade="7F"/>
-              </w:rPr>
-            </w:pPr>
-          </w:p>
-          <w:p>
-            <w:pPr>
-              <w:pStyle w:val="3"/>
+          </w:p>
+          <w:p>
+            <w:pPr>
+              <w:keepNext/>
               <w:numPr>
                 <w:ilvl w:val="2"/>
                 <w:numId w:val="0"/>
@@ -5818,23 +6462,37 @@
                 <w:tab w:val="left" w:pos="0"/>
               </w:tabs>
               <w:snapToGrid w:val="0"/>
-              <w:spacing w:before="0"/>
-              <w:rPr>
-                <w:rFonts w:ascii="Times New Roman" w:hAnsi="Times New Roman"/>
-                <w:lang w:val="en-US"/>
-              </w:rPr>
-            </w:pPr>
-            <w:r>
-              <w:rPr>
-                <w:rFonts w:ascii="Times New Roman" w:hAnsi="Times New Roman"/>
-                <w:lang w:val="en-US"/>
-              </w:rPr>
-              <w:t>________${myOrg.director.ShortFullName}</w:t>
-            </w:r>
-          </w:p>
-          <w:p>
-            <w:pPr>
-              <w:pStyle w:val="3"/>
+              <w:outlineLvl w:val="2"/>
+              <w:rPr>
+                <w:bCs/>
+              </w:rPr>
+            </w:pPr>
+            <w:r>
+              <w:rPr>
+                <w:bCs/>
+              </w:rPr>
+              <w:t>________${</w:t>
+            </w:r>
+            <w:proofErr w:type="spellStart"/>
+            <w:proofErr w:type="gramStart"/>
+            <w:r>
+              <w:rPr>
+                <w:bCs/>
+              </w:rPr>
+              <w:t>projectOrganization.director.ShortFullName</w:t>
+            </w:r>
+            <w:proofErr w:type="spellEnd"/>
+            <w:proofErr w:type="gramEnd"/>
+            <w:r>
+              <w:rPr>
+                <w:bCs/>
+              </w:rPr>
+              <w:t>}</w:t>
+            </w:r>
+          </w:p>
+          <w:p>
+            <w:pPr>
+              <w:keepNext/>
               <w:numPr>
                 <w:ilvl w:val="2"/>
                 <w:numId w:val="0"/>
@@ -5843,27 +6501,227 @@
                 <w:tab w:val="left" w:pos="0"/>
               </w:tabs>
               <w:snapToGrid w:val="0"/>
-              <w:spacing w:before="0"/>
-              <w:rPr>
-                <w:lang w:val="en-US"/>
-              </w:rPr>
-            </w:pPr>
-            <w:r>
-              <w:rPr>
-                <w:lang w:val="en-US"/>
-              </w:rPr>
-              <w:t>${date_create_full}</w:t>
-            </w:r>
-          </w:p>
-          <w:p>
-            <w:pPr>
+              <w:outlineLvl w:val="2"/>
+              <w:rPr>
+                <w:bCs/>
+              </w:rPr>
+            </w:pPr>
+            <w:r>
+              <w:rPr>
+                <w:bCs/>
+              </w:rPr>
+              <w:t>«____»____________ 2024 г</w:t>
+            </w:r>
+          </w:p>
+        </w:tc>
+        <w:tc>
+          <w:tcPr>
+            <w:tcW w:w="4680" w:type="dxa"/>
+          </w:tcPr>
+          <w:p>
+            <w:pPr>
+              <w:keepNext/>
+              <w:numPr>
+                <w:ilvl w:val="2"/>
+                <w:numId w:val="0"/>
+              </w:numPr>
               <w:tabs>
-                <w:tab w:val="left" w:pos="8010"/>
+                <w:tab w:val="left" w:pos="0"/>
               </w:tabs>
-              <w:rPr>
-                <w:rFonts w:eastAsiaTheme="majorEastAsia" w:cstheme="majorBidi"/>
-                <w:color w:val="1F3763" w:themeColor="accent1" w:themeShade="7F"/>
-                <w:lang w:val="en-US"/>
+              <w:snapToGrid w:val="0"/>
+              <w:outlineLvl w:val="2"/>
+              <w:rPr>
+                <w:bCs/>
+              </w:rPr>
+            </w:pPr>
+            <w:r>
+              <w:rPr>
+                <w:bCs/>
+              </w:rPr>
+              <w:t>От Подрядчика:</w:t>
+            </w:r>
+          </w:p>
+          <w:p>
+            <w:pPr>
+              <w:keepNext/>
+              <w:numPr>
+                <w:ilvl w:val="2"/>
+                <w:numId w:val="0"/>
+              </w:numPr>
+              <w:tabs>
+                <w:tab w:val="left" w:pos="0"/>
+              </w:tabs>
+              <w:snapToGrid w:val="0"/>
+              <w:outlineLvl w:val="2"/>
+              <w:rPr>
+                <w:bCs/>
+              </w:rPr>
+            </w:pPr>
+            <w:r>
+              <w:rPr>
+                <w:bCs/>
+              </w:rPr>
+              <w:t>Генерального директора</w:t>
+            </w:r>
+          </w:p>
+          <w:p>
+            <w:pPr>
+              <w:keepNext/>
+              <w:numPr>
+                <w:ilvl w:val="2"/>
+                <w:numId w:val="0"/>
+              </w:numPr>
+              <w:tabs>
+                <w:tab w:val="left" w:pos="0"/>
+              </w:tabs>
+              <w:snapToGrid w:val="0"/>
+              <w:outlineLvl w:val="2"/>
+              <w:rPr>
+                <w:bCs/>
+              </w:rPr>
+            </w:pPr>
+            <w:r>
+              <w:rPr>
+                <w:bCs/>
+              </w:rPr>
+              <w:t>${</w:t>
+            </w:r>
+            <w:proofErr w:type="spellStart"/>
+            <w:r>
+              <w:rPr>
+                <w:bCs/>
+              </w:rPr>
+              <w:t>myOrg</w:t>
+            </w:r>
+            <w:proofErr w:type="spellEnd"/>
+            <w:r>
+              <w:rPr>
+                <w:bCs/>
+              </w:rPr>
+              <w:t>.</w:t>
+            </w:r>
+            <w:proofErr w:type="spellStart"/>
+            <w:r>
+              <w:rPr>
+                <w:bCs/>
+              </w:rPr>
+              <w:t>nameOrType</w:t>
+            </w:r>
+            <w:proofErr w:type="spellEnd"/>
+            <w:r>
+              <w:rPr>
+                <w:bCs/>
+              </w:rPr>
+              <w:t>}</w:t>
+            </w:r>
+          </w:p>
+          <w:p>
+            <w:pPr>
+              <w:keepNext/>
+              <w:numPr>
+                <w:ilvl w:val="2"/>
+                <w:numId w:val="0"/>
+              </w:numPr>
+              <w:tabs>
+                <w:tab w:val="left" w:pos="0"/>
+              </w:tabs>
+              <w:snapToGrid w:val="0"/>
+              <w:outlineLvl w:val="2"/>
+              <w:rPr>
+                <w:bCs/>
+              </w:rPr>
+            </w:pPr>
+          </w:p>
+          <w:p>
+            <w:pPr>
+              <w:keepNext/>
+              <w:numPr>
+                <w:ilvl w:val="2"/>
+                <w:numId w:val="0"/>
+              </w:numPr>
+              <w:tabs>
+                <w:tab w:val="left" w:pos="0"/>
+              </w:tabs>
+              <w:snapToGrid w:val="0"/>
+              <w:outlineLvl w:val="2"/>
+              <w:rPr>
+                <w:bCs/>
+              </w:rPr>
+            </w:pPr>
+            <w:r>
+              <w:rPr>
+                <w:bCs/>
+              </w:rPr>
+              <w:t>________${</w:t>
+            </w:r>
+            <w:proofErr w:type="spellStart"/>
+            <w:proofErr w:type="gramStart"/>
+            <w:r>
+              <w:rPr>
+                <w:bCs/>
+              </w:rPr>
+              <w:t>myOrg.director.ShortFullName</w:t>
+            </w:r>
+            <w:proofErr w:type="spellEnd"/>
+            <w:proofErr w:type="gramEnd"/>
+            <w:r>
+              <w:rPr>
+                <w:bCs/>
+              </w:rPr>
+              <w:t>}</w:t>
+            </w:r>
+          </w:p>
+          <w:p>
+            <w:pPr>
+              <w:keepNext/>
+              <w:numPr>
+                <w:ilvl w:val="2"/>
+                <w:numId w:val="0"/>
+              </w:numPr>
+              <w:tabs>
+                <w:tab w:val="left" w:pos="0"/>
+              </w:tabs>
+              <w:snapToGrid w:val="0"/>
+              <w:outlineLvl w:val="2"/>
+              <w:rPr>
+                <w:bCs/>
+              </w:rPr>
+            </w:pPr>
+            <w:r>
+              <w:rPr>
+                <w:bCs/>
+              </w:rPr>
+              <w:t>${</w:t>
+            </w:r>
+            <w:proofErr w:type="spellStart"/>
+            <w:r>
+              <w:rPr>
+                <w:bCs/>
+              </w:rPr>
+              <w:t>date_create_full</w:t>
+            </w:r>
+            <w:proofErr w:type="spellEnd"/>
+            <w:r>
+              <w:rPr>
+                <w:bCs/>
+              </w:rPr>
+              <w:t>}</w:t>
+            </w:r>
+          </w:p>
+          <w:p>
+            <w:pPr>
+              <w:keepNext/>
+              <w:numPr>
+                <w:ilvl w:val="2"/>
+                <w:numId w:val="0"/>
+              </w:numPr>
+              <w:tabs>
+                <w:tab w:val="left" w:pos="0"/>
+              </w:tabs>
+              <w:snapToGrid w:val="0"/>
+              <w:outlineLvl w:val="2"/>
+              <w:rPr>
+                <w:bCs/>
               </w:rPr>
             </w:pPr>
           </w:p>

</xml_diff>